<commit_message>
made some changes in rmd qa files
</commit_message>
<xml_diff>
--- a/anchda_tech_doc.docx
+++ b/anchda_tech_doc.docx
@@ -136,6 +136,7 @@
                                     <w:dataBinding w:prefixMappings="xmlns:ns0='http://purl.org/dc/elements/1.1/' xmlns:ns1='http://schemas.openxmlformats.org/package/2006/metadata/core-properties' " w:xpath="/ns1:coreProperties[1]/ns0:title[1]" w:storeItemID="{6C3C8BC8-F283-45AE-878A-BAB7291924A1}"/>
                                     <w:text/>
                                   </w:sdtPr>
+                                  <w:sdtEndPr/>
                                   <w:sdtContent>
                                     <w:r>
                                       <w:rPr>
@@ -164,6 +165,7 @@
                                   <w:dataBinding w:prefixMappings="xmlns:ns0='http://purl.org/dc/elements/1.1/' xmlns:ns1='http://schemas.openxmlformats.org/package/2006/metadata/core-properties' " w:xpath="/ns1:coreProperties[1]/ns0:subject[1]" w:storeItemID="{6C3C8BC8-F283-45AE-878A-BAB7291924A1}"/>
                                   <w:text/>
                                 </w:sdtPr>
+                                <w:sdtEndPr/>
                                 <w:sdtContent>
                                   <w:p>
                                     <w:pPr>
@@ -206,6 +208,7 @@
                                   <w:dataBinding w:prefixMappings="xmlns:ns0='http://purl.org/dc/elements/1.1/' xmlns:ns1='http://schemas.openxmlformats.org/package/2006/metadata/core-properties' " w:xpath="/ns1:coreProperties[1]/ns0:creator[1]" w:storeItemID="{6C3C8BC8-F283-45AE-878A-BAB7291924A1}"/>
                                   <w:text/>
                                 </w:sdtPr>
+                                <w:sdtEndPr/>
                                 <w:sdtContent>
                                   <w:p>
                                     <w:pPr>
@@ -252,13 +255,13 @@
                   </wp:anchor>
                 </w:drawing>
               </mc:Choice>
-              <mc:Fallback xmlns:a="http://schemas.openxmlformats.org/drawingml/2006/main">
+              <mc:Fallback>
                 <w:pict>
-                  <v:shapetype id="_x0000_t202" coordsize="21600,21600" o:spt="202" path="m,l,21600r21600,l21600,xe" w14:anchorId="2C7F195A">
+                  <v:shapetype w14:anchorId="2C7F195A" id="_x0000_t202" coordsize="21600,21600" o:spt="202" path="m,l,21600r21600,l21600,xe">
                     <v:stroke joinstyle="miter"/>
                     <v:path gradientshapeok="t" o:connecttype="rect"/>
                   </v:shapetype>
-                  <v:shape id="Text Box 131" style="position:absolute;margin-left:0;margin-top:0;width:369pt;height:529.2pt;z-index:251660288;visibility:visible;mso-wrap-style:square;mso-width-percent:790;mso-height-percent:350;mso-left-percent:77;mso-top-percent:540;mso-wrap-distance-left:14.4pt;mso-wrap-distance-top:0;mso-wrap-distance-right:14.4pt;mso-wrap-distance-bottom:0;mso-position-horizontal-relative:margin;mso-position-vertical-relative:page;mso-width-percent:790;mso-height-percent:350;mso-left-percent:77;mso-top-percent:540;mso-width-relative:margin;mso-height-relative:page;v-text-anchor:top" o:spid="_x0000_s1026" filled="f" stroked="f" strokeweight=".5pt" type="#_x0000_t202" o:gfxdata="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">
+                  <v:shape id="Text Box 131" o:spid="_x0000_s1026" type="#_x0000_t202" style="position:absolute;margin-left:0;margin-top:0;width:369pt;height:529.2pt;z-index:251660288;visibility:visible;mso-wrap-style:square;mso-width-percent:790;mso-height-percent:350;mso-left-percent:77;mso-top-percent:540;mso-wrap-distance-left:14.4pt;mso-wrap-distance-top:0;mso-wrap-distance-right:14.4pt;mso-wrap-distance-bottom:0;mso-position-horizontal-relative:margin;mso-position-vertical-relative:page;mso-width-percent:790;mso-height-percent:350;mso-left-percent:77;mso-top-percent:540;mso-width-relative:margin;mso-height-relative:page;v-text-anchor:top" o:gfxdata="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" filled="f" stroked="f" strokeweight=".5pt">
                     <v:textbox style="mso-fit-shape-to-text:t" inset="0,0,0,0">
                       <w:txbxContent>
                         <w:p>
@@ -286,6 +289,7 @@
                               <w:dataBinding w:prefixMappings="xmlns:ns0='http://purl.org/dc/elements/1.1/' xmlns:ns1='http://schemas.openxmlformats.org/package/2006/metadata/core-properties' " w:xpath="/ns1:coreProperties[1]/ns0:title[1]" w:storeItemID="{6C3C8BC8-F283-45AE-878A-BAB7291924A1}"/>
                               <w:text/>
                             </w:sdtPr>
+                            <w:sdtEndPr/>
                             <w:sdtContent>
                               <w:r>
                                 <w:rPr>
@@ -314,6 +318,7 @@
                             <w:dataBinding w:prefixMappings="xmlns:ns0='http://purl.org/dc/elements/1.1/' xmlns:ns1='http://schemas.openxmlformats.org/package/2006/metadata/core-properties' " w:xpath="/ns1:coreProperties[1]/ns0:subject[1]" w:storeItemID="{6C3C8BC8-F283-45AE-878A-BAB7291924A1}"/>
                             <w:text/>
                           </w:sdtPr>
+                          <w:sdtEndPr/>
                           <w:sdtContent>
                             <w:p>
                               <w:pPr>
@@ -356,6 +361,7 @@
                             <w:dataBinding w:prefixMappings="xmlns:ns0='http://purl.org/dc/elements/1.1/' xmlns:ns1='http://schemas.openxmlformats.org/package/2006/metadata/core-properties' " w:xpath="/ns1:coreProperties[1]/ns0:creator[1]" w:storeItemID="{6C3C8BC8-F283-45AE-878A-BAB7291924A1}"/>
                             <w:text/>
                           </w:sdtPr>
+                          <w:sdtEndPr/>
                           <w:sdtContent>
                             <w:p>
                               <w:pPr>
@@ -476,6 +482,7 @@
                                     <w:calendar w:val="gregorian"/>
                                   </w:date>
                                 </w:sdtPr>
+                                <w:sdtEndPr/>
                                 <w:sdtContent>
                                   <w:p>
                                     <w:pPr>
@@ -518,9 +525,9 @@
                   </wp:anchor>
                 </w:drawing>
               </mc:Choice>
-              <mc:Fallback xmlns:a="http://schemas.openxmlformats.org/drawingml/2006/main">
+              <mc:Fallback>
                 <w:pict>
-                  <v:rect id="Rectangle 132" style="position:absolute;margin-left:-4.4pt;margin-top:0;width:46.8pt;height:77.75pt;z-index:251659264;visibility:visible;mso-wrap-style:square;mso-width-percent:76;mso-height-percent:98;mso-top-percent:23;mso-wrap-distance-left:9pt;mso-wrap-distance-top:0;mso-wrap-distance-right:9pt;mso-wrap-distance-bottom:0;mso-position-horizontal:right;mso-position-horizontal-relative:margin;mso-position-vertical-relative:page;mso-width-percent:76;mso-height-percent:98;mso-top-percent:23;mso-width-relative:page;mso-height-relative:page;v-text-anchor:bottom" o:spid="_x0000_s1027" fillcolor="#4472c4 [3204]" stroked="f" strokeweight="1pt" w14:anchorId="448048F0" o:gfxdata="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">
+                  <v:rect w14:anchorId="448048F0" id="Rectangle 132" o:spid="_x0000_s1027" style="position:absolute;margin-left:-4.4pt;margin-top:0;width:46.8pt;height:77.75pt;z-index:251659264;visibility:visible;mso-wrap-style:square;mso-width-percent:76;mso-height-percent:98;mso-top-percent:23;mso-wrap-distance-left:9pt;mso-wrap-distance-top:0;mso-wrap-distance-right:9pt;mso-wrap-distance-bottom:0;mso-position-horizontal:right;mso-position-horizontal-relative:margin;mso-position-vertical-relative:page;mso-width-percent:76;mso-height-percent:98;mso-top-percent:23;mso-width-relative:page;mso-height-relative:page;v-text-anchor:bottom" o:gfxdata="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" fillcolor="#4472c4 [3204]" stroked="f" strokeweight="1pt">
                     <o:lock v:ext="edit" aspectratio="t"/>
                     <v:textbox inset="3.6pt,,3.6pt">
                       <w:txbxContent>
@@ -542,6 +549,7 @@
                               <w:calendar w:val="gregorian"/>
                             </w:date>
                           </w:sdtPr>
+                          <w:sdtEndPr/>
                           <w:sdtContent>
                             <w:p>
                               <w:pPr>
@@ -1791,41 +1799,29 @@
     </w:p>
     <w:p>
       <w:pPr>
-        <w:spacing w:before="100" w:beforeAutospacing="1" w:after="100" w:afterAutospacing="1" w:line="240" w:lineRule="auto"/>
-        <w:rPr>
-          <w:rFonts w:asciiTheme="majorHAnsi" w:eastAsia="Times New Roman" w:hAnsiTheme="majorHAnsi" w:cstheme="majorBidi"/>
-          <w:color w:val="2F5496" w:themeColor="accent1" w:themeShade="BF"/>
-          <w:sz w:val="26"/>
-          <w:szCs w:val="26"/>
-          <w:lang w:eastAsia="en-AU"/>
-        </w:rPr>
-      </w:pPr>
-      <w:r>
-        <w:rPr>
-          <w:rFonts w:asciiTheme="majorHAnsi" w:eastAsia="Times New Roman" w:hAnsiTheme="majorHAnsi" w:cstheme="majorBidi"/>
-          <w:color w:val="2F5496" w:themeColor="accent1" w:themeShade="BF"/>
-          <w:sz w:val="26"/>
-          <w:szCs w:val="26"/>
+        <w:pStyle w:val="Heading2"/>
+        <w:rPr>
+          <w:rFonts w:eastAsia="Times New Roman"/>
+          <w:lang w:eastAsia="en-AU"/>
+        </w:rPr>
+      </w:pPr>
+      <w:r>
+        <w:rPr>
+          <w:rFonts w:eastAsia="Times New Roman"/>
           <w:lang w:eastAsia="en-AU"/>
         </w:rPr>
         <w:t>Objective of formatting rules</w:t>
       </w:r>
       <w:r>
         <w:rPr>
-          <w:rFonts w:asciiTheme="majorHAnsi" w:eastAsia="Times New Roman" w:hAnsiTheme="majorHAnsi" w:cstheme="majorBidi"/>
-          <w:color w:val="2F5496" w:themeColor="accent1" w:themeShade="BF"/>
-          <w:sz w:val="26"/>
-          <w:szCs w:val="26"/>
+          <w:rFonts w:eastAsia="Times New Roman"/>
           <w:lang w:eastAsia="en-AU"/>
         </w:rPr>
         <w:t xml:space="preserve"> </w:t>
       </w:r>
       <w:r>
         <w:rPr>
-          <w:rFonts w:asciiTheme="majorHAnsi" w:eastAsia="Times New Roman" w:hAnsiTheme="majorHAnsi" w:cstheme="majorBidi"/>
-          <w:color w:val="2F5496" w:themeColor="accent1" w:themeShade="BF"/>
-          <w:sz w:val="26"/>
-          <w:szCs w:val="26"/>
+          <w:rFonts w:eastAsia="Times New Roman"/>
           <w:highlight w:val="yellow"/>
           <w:lang w:eastAsia="en-AU"/>
         </w:rPr>
@@ -1833,10 +1829,7 @@
       </w:r>
       <w:r>
         <w:rPr>
-          <w:rFonts w:asciiTheme="majorHAnsi" w:eastAsia="Times New Roman" w:hAnsiTheme="majorHAnsi" w:cstheme="majorBidi"/>
-          <w:color w:val="2F5496" w:themeColor="accent1" w:themeShade="BF"/>
-          <w:sz w:val="26"/>
-          <w:szCs w:val="26"/>
+          <w:rFonts w:eastAsia="Times New Roman"/>
           <w:highlight w:val="yellow"/>
           <w:lang w:eastAsia="en-AU"/>
         </w:rPr>
@@ -1844,10 +1837,7 @@
       </w:r>
       <w:r>
         <w:rPr>
-          <w:rFonts w:asciiTheme="majorHAnsi" w:eastAsia="Times New Roman" w:hAnsiTheme="majorHAnsi" w:cstheme="majorBidi"/>
-          <w:color w:val="2F5496" w:themeColor="accent1" w:themeShade="BF"/>
-          <w:sz w:val="26"/>
-          <w:szCs w:val="26"/>
+          <w:rFonts w:eastAsia="Times New Roman"/>
           <w:highlight w:val="yellow"/>
           <w:lang w:eastAsia="en-AU"/>
         </w:rPr>
@@ -1943,18 +1933,15 @@
     </w:p>
     <w:p>
       <w:pPr>
-        <w:spacing w:before="100" w:beforeAutospacing="1" w:after="100" w:afterAutospacing="1" w:line="240" w:lineRule="auto"/>
-        <w:rPr>
-          <w:rFonts w:asciiTheme="majorHAnsi" w:eastAsia="Times New Roman" w:hAnsiTheme="majorHAnsi" w:cstheme="majorHAnsi"/>
-          <w:lang w:eastAsia="en-AU"/>
-        </w:rPr>
-      </w:pPr>
-      <w:r>
-        <w:rPr>
-          <w:rFonts w:asciiTheme="majorHAnsi" w:eastAsia="Times New Roman" w:hAnsiTheme="majorHAnsi" w:cstheme="majorHAnsi"/>
-          <w:color w:val="2F5496" w:themeColor="accent1" w:themeShade="BF"/>
-          <w:sz w:val="26"/>
-          <w:szCs w:val="26"/>
+        <w:pStyle w:val="Heading2"/>
+        <w:rPr>
+          <w:rFonts w:eastAsia="Times New Roman"/>
+          <w:lang w:eastAsia="en-AU"/>
+        </w:rPr>
+      </w:pPr>
+      <w:r>
+        <w:rPr>
+          <w:rFonts w:eastAsia="Times New Roman"/>
           <w:lang w:eastAsia="en-AU"/>
         </w:rPr>
         <w:t>Specifications for cleaning the data</w:t>
@@ -2095,99 +2082,99 @@
         <w:pStyle w:val="Heading4"/>
       </w:pPr>
       <w:r>
+        <w:t>Age_group</w:t>
+      </w:r>
+    </w:p>
+    <w:p>
+      <w:pPr>
+        <w:rPr>
+          <w:rFonts w:asciiTheme="majorHAnsi" w:hAnsiTheme="majorHAnsi" w:cstheme="majorHAnsi"/>
+        </w:rPr>
+      </w:pPr>
+      <w:r>
+        <w:rPr>
+          <w:rFonts w:asciiTheme="majorHAnsi" w:hAnsiTheme="majorHAnsi" w:cstheme="majorHAnsi"/>
+        </w:rPr>
+        <w:t xml:space="preserve">The "age_group" </w:t>
+      </w:r>
+      <w:r>
+        <w:rPr>
+          <w:rFonts w:asciiTheme="majorHAnsi" w:hAnsiTheme="majorHAnsi" w:cstheme="majorHAnsi"/>
+        </w:rPr>
+        <w:t>field</w:t>
+      </w:r>
+      <w:r>
+        <w:rPr>
+          <w:rFonts w:asciiTheme="majorHAnsi" w:hAnsiTheme="majorHAnsi" w:cstheme="majorHAnsi"/>
+        </w:rPr>
+        <w:t xml:space="preserve"> is used to indicate the age range of the individuals in the dataset. This column should include categories in the format of </w:t>
+      </w:r>
+      <w:r>
+        <w:rPr>
+          <w:rFonts w:asciiTheme="majorHAnsi" w:hAnsiTheme="majorHAnsi" w:cstheme="majorHAnsi"/>
+        </w:rPr>
+        <w:t>a hyphen between two numbers</w:t>
+      </w:r>
+      <w:r>
+        <w:rPr>
+          <w:rFonts w:asciiTheme="majorHAnsi" w:hAnsiTheme="majorHAnsi" w:cstheme="majorHAnsi"/>
+        </w:rPr>
+        <w:t xml:space="preserve"> (</w:t>
+      </w:r>
+      <w:r>
+        <w:rPr>
+          <w:rFonts w:asciiTheme="majorHAnsi" w:hAnsiTheme="majorHAnsi" w:cstheme="majorHAnsi"/>
+        </w:rPr>
+        <w:t>e.g. "</w:t>
+      </w:r>
+      <w:r>
+        <w:rPr>
+          <w:rFonts w:asciiTheme="majorHAnsi" w:hAnsiTheme="majorHAnsi" w:cstheme="majorHAnsi"/>
+        </w:rPr>
+        <w:t>18</w:t>
+      </w:r>
+      <w:r>
+        <w:rPr>
+          <w:rFonts w:asciiTheme="majorHAnsi" w:hAnsiTheme="majorHAnsi" w:cstheme="majorHAnsi"/>
+        </w:rPr>
+        <w:t>-</w:t>
+      </w:r>
+      <w:r>
+        <w:rPr>
+          <w:rFonts w:asciiTheme="majorHAnsi" w:hAnsiTheme="majorHAnsi" w:cstheme="majorHAnsi"/>
+        </w:rPr>
+        <w:t>24</w:t>
+      </w:r>
+      <w:r>
+        <w:rPr>
+          <w:rFonts w:asciiTheme="majorHAnsi" w:hAnsiTheme="majorHAnsi" w:cstheme="majorHAnsi"/>
+        </w:rPr>
+        <w:t>"</w:t>
+      </w:r>
+      <w:r>
+        <w:rPr>
+          <w:rFonts w:asciiTheme="majorHAnsi" w:hAnsiTheme="majorHAnsi" w:cstheme="majorHAnsi"/>
+        </w:rPr>
+        <w:t xml:space="preserve"> or “0-4”</w:t>
+      </w:r>
+      <w:r>
+        <w:rPr>
+          <w:rFonts w:asciiTheme="majorHAnsi" w:hAnsiTheme="majorHAnsi" w:cstheme="majorHAnsi"/>
+        </w:rPr>
+        <w:t>).</w:t>
+      </w:r>
+    </w:p>
+    <w:p>
+      <w:pPr>
+        <w:rPr>
+          <w:rFonts w:asciiTheme="majorHAnsi" w:hAnsiTheme="majorHAnsi" w:cstheme="majorHAnsi"/>
+        </w:rPr>
+      </w:pPr>
+      <w:r>
+        <w:rPr>
+          <w:rFonts w:asciiTheme="majorHAnsi" w:hAnsiTheme="majorHAnsi" w:cstheme="majorHAnsi"/>
+        </w:rPr>
         <w:lastRenderedPageBreak/>
-        <w:t>Age_group</w:t>
-      </w:r>
-    </w:p>
-    <w:p>
-      <w:pPr>
-        <w:rPr>
-          <w:rFonts w:asciiTheme="majorHAnsi" w:hAnsiTheme="majorHAnsi" w:cstheme="majorHAnsi"/>
-        </w:rPr>
-      </w:pPr>
-      <w:r>
-        <w:rPr>
-          <w:rFonts w:asciiTheme="majorHAnsi" w:hAnsiTheme="majorHAnsi" w:cstheme="majorHAnsi"/>
-        </w:rPr>
-        <w:t xml:space="preserve">The "age_group" </w:t>
-      </w:r>
-      <w:r>
-        <w:rPr>
-          <w:rFonts w:asciiTheme="majorHAnsi" w:hAnsiTheme="majorHAnsi" w:cstheme="majorHAnsi"/>
-        </w:rPr>
-        <w:t>field</w:t>
-      </w:r>
-      <w:r>
-        <w:rPr>
-          <w:rFonts w:asciiTheme="majorHAnsi" w:hAnsiTheme="majorHAnsi" w:cstheme="majorHAnsi"/>
-        </w:rPr>
-        <w:t xml:space="preserve"> is used to indicate the age range of the individuals in the dataset. This column should include categories in the format of </w:t>
-      </w:r>
-      <w:r>
-        <w:rPr>
-          <w:rFonts w:asciiTheme="majorHAnsi" w:hAnsiTheme="majorHAnsi" w:cstheme="majorHAnsi"/>
-        </w:rPr>
-        <w:t>a hyphen between two numbers</w:t>
-      </w:r>
-      <w:r>
-        <w:rPr>
-          <w:rFonts w:asciiTheme="majorHAnsi" w:hAnsiTheme="majorHAnsi" w:cstheme="majorHAnsi"/>
-        </w:rPr>
-        <w:t xml:space="preserve"> (</w:t>
-      </w:r>
-      <w:r>
-        <w:rPr>
-          <w:rFonts w:asciiTheme="majorHAnsi" w:hAnsiTheme="majorHAnsi" w:cstheme="majorHAnsi"/>
-        </w:rPr>
-        <w:t>e.g. "</w:t>
-      </w:r>
-      <w:r>
-        <w:rPr>
-          <w:rFonts w:asciiTheme="majorHAnsi" w:hAnsiTheme="majorHAnsi" w:cstheme="majorHAnsi"/>
-        </w:rPr>
-        <w:t>18</w:t>
-      </w:r>
-      <w:r>
-        <w:rPr>
-          <w:rFonts w:asciiTheme="majorHAnsi" w:hAnsiTheme="majorHAnsi" w:cstheme="majorHAnsi"/>
-        </w:rPr>
-        <w:t>-</w:t>
-      </w:r>
-      <w:r>
-        <w:rPr>
-          <w:rFonts w:asciiTheme="majorHAnsi" w:hAnsiTheme="majorHAnsi" w:cstheme="majorHAnsi"/>
-        </w:rPr>
-        <w:t>24</w:t>
-      </w:r>
-      <w:r>
-        <w:rPr>
-          <w:rFonts w:asciiTheme="majorHAnsi" w:hAnsiTheme="majorHAnsi" w:cstheme="majorHAnsi"/>
-        </w:rPr>
-        <w:t>"</w:t>
-      </w:r>
-      <w:r>
-        <w:rPr>
-          <w:rFonts w:asciiTheme="majorHAnsi" w:hAnsiTheme="majorHAnsi" w:cstheme="majorHAnsi"/>
-        </w:rPr>
-        <w:t xml:space="preserve"> or “0-4”</w:t>
-      </w:r>
-      <w:r>
-        <w:rPr>
-          <w:rFonts w:asciiTheme="majorHAnsi" w:hAnsiTheme="majorHAnsi" w:cstheme="majorHAnsi"/>
-        </w:rPr>
-        <w:t>).</w:t>
-      </w:r>
-    </w:p>
-    <w:p>
-      <w:pPr>
-        <w:rPr>
-          <w:rFonts w:asciiTheme="majorHAnsi" w:hAnsiTheme="majorHAnsi" w:cstheme="majorHAnsi"/>
-        </w:rPr>
-      </w:pPr>
-      <w:r>
-        <w:rPr>
-          <w:rFonts w:asciiTheme="majorHAnsi" w:hAnsiTheme="majorHAnsi" w:cstheme="majorHAnsi"/>
-        </w:rPr>
         <w:t xml:space="preserve">If the raw dataset does not include disaggregation by age, the data analyst should contact the data custodian </w:t>
       </w:r>
       <w:r>
@@ -2233,14 +2220,27 @@
       <w:r>
         <w:t xml:space="preserve">Table </w:t>
       </w:r>
-      <w:fldSimple w:instr=" SEQ Table \* ARABIC ">
-        <w:r>
-          <w:rPr>
-            <w:noProof/>
-          </w:rPr>
-          <w:t>1</w:t>
-        </w:r>
-      </w:fldSimple>
+      <w:r>
+        <w:fldChar w:fldCharType="begin"/>
+      </w:r>
+      <w:r>
+        <w:instrText xml:space="preserve"> SEQ Table \* ARABIC </w:instrText>
+      </w:r>
+      <w:r>
+        <w:fldChar w:fldCharType="separate"/>
+      </w:r>
+      <w:r>
+        <w:rPr>
+          <w:noProof/>
+        </w:rPr>
+        <w:t>1</w:t>
+      </w:r>
+      <w:r>
+        <w:rPr>
+          <w:noProof/>
+        </w:rPr>
+        <w:fldChar w:fldCharType="end"/>
+      </w:r>
       <w:r>
         <w:t xml:space="preserve"> - conversion between school year and age groups</w:t>
       </w:r>
@@ -3293,7 +3293,6 @@
           <w:rFonts w:asciiTheme="majorHAnsi" w:eastAsia="Times New Roman" w:hAnsiTheme="majorHAnsi" w:cstheme="majorHAnsi"/>
           <w:lang w:eastAsia="en-AU"/>
         </w:rPr>
-        <w:lastRenderedPageBreak/>
         <w:t>A column for the levels of the indicator, with a name based on the indicator's title in the indicator tracking sheet. The column name should be easy to understand and display the categories or levels for the indicator in question. The levels should be listed as separate rows in the indicator level column.</w:t>
       </w:r>
     </w:p>
@@ -3314,6 +3313,7 @@
           <w:rFonts w:asciiTheme="majorHAnsi" w:eastAsia="Times New Roman" w:hAnsiTheme="majorHAnsi" w:cstheme="majorHAnsi"/>
           <w:lang w:eastAsia="en-AU"/>
         </w:rPr>
+        <w:lastRenderedPageBreak/>
         <w:t>Column(s) for n and p values (if the indicator doesn't need "p" values, include "n" values only.). These columns should indicate the number and percentage of individuals in each category or level.</w:t>
       </w:r>
     </w:p>
@@ -3744,16 +3744,23 @@
           <w:rFonts w:eastAsia="Times New Roman" w:cstheme="majorHAnsi"/>
           <w:lang w:eastAsia="en-AU"/>
         </w:rPr>
-        <w:t>R Script</w:t>
+        <w:t xml:space="preserve">Preparation of indicators with </w:t>
       </w:r>
       <w:r>
         <w:rPr>
           <w:rFonts w:eastAsia="Times New Roman" w:cstheme="majorHAnsi"/>
           <w:lang w:eastAsia="en-AU"/>
         </w:rPr>
-        <w:t>s</w:t>
+        <w:t>R</w:t>
       </w:r>
       <w:bookmarkEnd w:id="9"/>
+      <w:r>
+        <w:rPr>
+          <w:rFonts w:eastAsia="Times New Roman" w:cstheme="majorHAnsi"/>
+          <w:lang w:eastAsia="en-AU"/>
+        </w:rPr>
+        <w:t xml:space="preserve"> and R scripts</w:t>
+      </w:r>
     </w:p>
     <w:p>
       <w:pPr>
@@ -3876,6 +3883,7 @@
           <w:rFonts w:eastAsia="Times New Roman" w:cstheme="majorHAnsi"/>
           <w:lang w:eastAsia="en-AU"/>
         </w:rPr>
+        <w:lastRenderedPageBreak/>
         <w:t>Quality Control</w:t>
       </w:r>
       <w:bookmarkEnd w:id="11"/>
@@ -4198,14 +4206,27 @@
       <w:r>
         <w:t xml:space="preserve">Table </w:t>
       </w:r>
-      <w:fldSimple w:instr=" SEQ Table \* ARABIC ">
-        <w:r>
-          <w:rPr>
-            <w:noProof/>
-          </w:rPr>
-          <w:t>2</w:t>
-        </w:r>
-      </w:fldSimple>
+      <w:r>
+        <w:fldChar w:fldCharType="begin"/>
+      </w:r>
+      <w:r>
+        <w:instrText xml:space="preserve"> SEQ Table \* ARABIC </w:instrText>
+      </w:r>
+      <w:r>
+        <w:fldChar w:fldCharType="separate"/>
+      </w:r>
+      <w:r>
+        <w:rPr>
+          <w:noProof/>
+        </w:rPr>
+        <w:t>2</w:t>
+      </w:r>
+      <w:r>
+        <w:rPr>
+          <w:noProof/>
+        </w:rPr>
+        <w:fldChar w:fldCharType="end"/>
+      </w:r>
       <w:bookmarkEnd w:id="13"/>
       <w:r>
         <w:t xml:space="preserve"> - overview of cell suppression rules applied</w:t>
@@ -4627,14 +4648,27 @@
       <w:r>
         <w:t xml:space="preserve">Table </w:t>
       </w:r>
-      <w:fldSimple w:instr=" SEQ Table \* ARABIC ">
-        <w:r>
-          <w:rPr>
-            <w:noProof/>
-          </w:rPr>
-          <w:t>3</w:t>
-        </w:r>
-      </w:fldSimple>
+      <w:r>
+        <w:fldChar w:fldCharType="begin"/>
+      </w:r>
+      <w:r>
+        <w:instrText xml:space="preserve"> SEQ Table \* ARABIC </w:instrText>
+      </w:r>
+      <w:r>
+        <w:fldChar w:fldCharType="separate"/>
+      </w:r>
+      <w:r>
+        <w:rPr>
+          <w:noProof/>
+        </w:rPr>
+        <w:t>3</w:t>
+      </w:r>
+      <w:r>
+        <w:rPr>
+          <w:noProof/>
+        </w:rPr>
+        <w:fldChar w:fldCharType="end"/>
+      </w:r>
       <w:bookmarkEnd w:id="18"/>
       <w:r>
         <w:t xml:space="preserve"> - overview of datasets converted to ASGS 2016</w:t>
@@ -4979,49 +5013,7 @@
           <w:rFonts w:asciiTheme="majorHAnsi" w:eastAsia="Times New Roman" w:hAnsiTheme="majorHAnsi" w:cstheme="majorBidi"/>
           <w:lang w:eastAsia="en-AU"/>
         </w:rPr>
-        <w:t xml:space="preserve">Data documentation is a critical component of any data analysis project. In this project, </w:t>
-      </w:r>
-      <w:r>
-        <w:rPr>
-          <w:rFonts w:asciiTheme="majorHAnsi" w:eastAsia="Times New Roman" w:hAnsiTheme="majorHAnsi" w:cstheme="majorBidi"/>
-          <w:lang w:eastAsia="en-AU"/>
-        </w:rPr>
-        <w:t>s</w:t>
-      </w:r>
-      <w:r>
-        <w:rPr>
-          <w:rFonts w:asciiTheme="majorHAnsi" w:eastAsia="Times New Roman" w:hAnsiTheme="majorHAnsi" w:cstheme="majorBidi"/>
-          <w:lang w:eastAsia="en-AU"/>
-        </w:rPr>
-        <w:t xml:space="preserve">everal steps </w:t>
-      </w:r>
-      <w:r>
-        <w:rPr>
-          <w:rFonts w:asciiTheme="majorHAnsi" w:eastAsia="Times New Roman" w:hAnsiTheme="majorHAnsi" w:cstheme="majorBidi"/>
-          <w:lang w:eastAsia="en-AU"/>
-        </w:rPr>
-        <w:t xml:space="preserve">were taken </w:t>
-      </w:r>
-      <w:r>
-        <w:rPr>
-          <w:rFonts w:asciiTheme="majorHAnsi" w:eastAsia="Times New Roman" w:hAnsiTheme="majorHAnsi" w:cstheme="majorBidi"/>
-          <w:lang w:eastAsia="en-AU"/>
-        </w:rPr>
-        <w:t xml:space="preserve">to ensure that </w:t>
-      </w:r>
-      <w:r>
-        <w:rPr>
-          <w:rFonts w:asciiTheme="majorHAnsi" w:eastAsia="Times New Roman" w:hAnsiTheme="majorHAnsi" w:cstheme="majorBidi"/>
-          <w:lang w:eastAsia="en-AU"/>
-        </w:rPr>
-        <w:t>the</w:t>
-      </w:r>
-      <w:r>
-        <w:rPr>
-          <w:rFonts w:asciiTheme="majorHAnsi" w:eastAsia="Times New Roman" w:hAnsiTheme="majorHAnsi" w:cstheme="majorBidi"/>
-          <w:lang w:eastAsia="en-AU"/>
-        </w:rPr>
-        <w:t xml:space="preserve"> data is well-documented and can be easily understood and reproduced by others.</w:t>
+        <w:t>Data documentation is a critical component of any data analysis project. In this project, several steps were taken to ensure that the data is well-documented and can be easily understood and reproduced by others.</w:t>
       </w:r>
       <w:r>
         <w:rPr>
@@ -5074,21 +5066,7 @@
           <w:rFonts w:asciiTheme="majorHAnsi" w:eastAsia="Times New Roman" w:hAnsiTheme="majorHAnsi" w:cstheme="majorBidi"/>
           <w:lang w:eastAsia="en-AU"/>
         </w:rPr>
-        <w:t xml:space="preserve"> tables include information such as the source of the data, date of collection, data format, location of the data</w:t>
-      </w:r>
-      <w:r>
-        <w:rPr>
-          <w:rFonts w:asciiTheme="majorHAnsi" w:eastAsia="Times New Roman" w:hAnsiTheme="majorHAnsi" w:cstheme="majorBidi"/>
-          <w:lang w:eastAsia="en-AU"/>
-        </w:rPr>
-        <w:t xml:space="preserve"> {other??}</w:t>
-      </w:r>
-      <w:r>
-        <w:rPr>
-          <w:rFonts w:asciiTheme="majorHAnsi" w:eastAsia="Times New Roman" w:hAnsiTheme="majorHAnsi" w:cstheme="majorBidi"/>
-          <w:lang w:eastAsia="en-AU"/>
-        </w:rPr>
-        <w:t xml:space="preserve">. This metadata </w:t>
+        <w:t xml:space="preserve"> tables include information such as the source of the data, date of collection, data format, location of the data {other??}. This metadata </w:t>
       </w:r>
       <w:r>
         <w:rPr>
@@ -5215,14 +5193,7 @@
           <w:rFonts w:asciiTheme="majorHAnsi" w:eastAsia="Times New Roman" w:hAnsiTheme="majorHAnsi" w:cstheme="majorBidi"/>
           <w:lang w:eastAsia="en-AU"/>
         </w:rPr>
-        <w:t>created</w:t>
-      </w:r>
-      <w:r>
-        <w:rPr>
-          <w:rFonts w:asciiTheme="majorHAnsi" w:eastAsia="Times New Roman" w:hAnsiTheme="majorHAnsi" w:cstheme="majorBidi"/>
-          <w:lang w:eastAsia="en-AU"/>
-        </w:rPr>
-        <w:t xml:space="preserve"> </w:t>
+        <w:t xml:space="preserve">created </w:t>
       </w:r>
       <w:r>
         <w:rPr>
@@ -5412,6 +5383,11 @@
       <w:r>
         <w:t xml:space="preserve">To ensure the accuracy and completeness of the metadata, we worked closely with the data custodians to review and approve the metadata tables. </w:t>
       </w:r>
+    </w:p>
+    <w:p>
+      <w:pPr>
+        <w:pStyle w:val="CommentText"/>
+      </w:pPr>
     </w:p>
     <w:p>
       <w:pPr>
@@ -8604,12 +8580,14 @@
 </file>
 
 <file path=customXml/item3.xml><?xml version="1.0" encoding="utf-8"?>
-<?mso-contentType ?>
-<FormTemplates xmlns="http://schemas.microsoft.com/sharepoint/v3/contenttype/forms">
-  <Display>DocumentLibraryForm</Display>
-  <Edit>DocumentLibraryForm</Edit>
-  <New>DocumentLibraryForm</New>
-</FormTemplates>
+<p:properties xmlns:p="http://schemas.microsoft.com/office/2006/metadata/properties" xmlns:xsi="http://www.w3.org/2001/XMLSchema-instance" xmlns:pc="http://schemas.microsoft.com/office/infopath/2007/PartnerControls">
+  <documentManagement>
+    <TaxCatchAll xmlns="2ae674b8-5421-4389-96fa-2511285e3550" xsi:nil="true"/>
+    <lcf76f155ced4ddcb4097134ff3c332f xmlns="98440da1-2b06-436c-8f19-2790052b564d">
+      <Terms xmlns="http://schemas.microsoft.com/office/infopath/2007/PartnerControls"/>
+    </lcf76f155ced4ddcb4097134ff3c332f>
+  </documentManagement>
+</p:properties>
 </file>
 
 <file path=customXml/item4.xml><?xml version="1.0" encoding="utf-8"?>
@@ -8830,14 +8808,12 @@
 </file>
 
 <file path=customXml/item5.xml><?xml version="1.0" encoding="utf-8"?>
-<p:properties xmlns:p="http://schemas.microsoft.com/office/2006/metadata/properties" xmlns:xsi="http://www.w3.org/2001/XMLSchema-instance" xmlns:pc="http://schemas.microsoft.com/office/infopath/2007/PartnerControls">
-  <documentManagement>
-    <TaxCatchAll xmlns="2ae674b8-5421-4389-96fa-2511285e3550" xsi:nil="true"/>
-    <lcf76f155ced4ddcb4097134ff3c332f xmlns="98440da1-2b06-436c-8f19-2790052b564d">
-      <Terms xmlns="http://schemas.microsoft.com/office/infopath/2007/PartnerControls"/>
-    </lcf76f155ced4ddcb4097134ff3c332f>
-  </documentManagement>
-</p:properties>
+<?mso-contentType ?>
+<FormTemplates xmlns="http://schemas.microsoft.com/sharepoint/v3/contenttype/forms">
+  <Display>DocumentLibraryForm</Display>
+  <Edit>DocumentLibraryForm</Edit>
+  <New>DocumentLibraryForm</New>
+</FormTemplates>
 </file>
 
 <file path=customXml/itemProps1.xml><?xml version="1.0" encoding="utf-8"?>
@@ -8857,9 +8833,12 @@
 </file>
 
 <file path=customXml/itemProps3.xml><?xml version="1.0" encoding="utf-8"?>
-<ds:datastoreItem xmlns:ds="http://schemas.openxmlformats.org/officeDocument/2006/customXml" ds:itemID="{466461FA-CB68-45E3-B85B-CDB20509ED5C}">
+<ds:datastoreItem xmlns:ds="http://schemas.openxmlformats.org/officeDocument/2006/customXml" ds:itemID="{472E2887-46B0-4F62-81E8-70CCD4276960}">
   <ds:schemaRefs>
-    <ds:schemaRef ds:uri="http://schemas.microsoft.com/sharepoint/v3/contenttype/forms"/>
+    <ds:schemaRef ds:uri="http://schemas.microsoft.com/office/2006/metadata/properties"/>
+    <ds:schemaRef ds:uri="http://schemas.microsoft.com/office/infopath/2007/PartnerControls"/>
+    <ds:schemaRef ds:uri="2ae674b8-5421-4389-96fa-2511285e3550"/>
+    <ds:schemaRef ds:uri="98440da1-2b06-436c-8f19-2790052b564d"/>
   </ds:schemaRefs>
 </ds:datastoreItem>
 </file>
@@ -8884,12 +8863,9 @@
 </file>
 
 <file path=customXml/itemProps5.xml><?xml version="1.0" encoding="utf-8"?>
-<ds:datastoreItem xmlns:ds="http://schemas.openxmlformats.org/officeDocument/2006/customXml" ds:itemID="{472E2887-46B0-4F62-81E8-70CCD4276960}">
+<ds:datastoreItem xmlns:ds="http://schemas.openxmlformats.org/officeDocument/2006/customXml" ds:itemID="{466461FA-CB68-45E3-B85B-CDB20509ED5C}">
   <ds:schemaRefs>
-    <ds:schemaRef ds:uri="http://schemas.microsoft.com/office/2006/metadata/properties"/>
-    <ds:schemaRef ds:uri="http://schemas.microsoft.com/office/infopath/2007/PartnerControls"/>
-    <ds:schemaRef ds:uri="2ae674b8-5421-4389-96fa-2511285e3550"/>
-    <ds:schemaRef ds:uri="98440da1-2b06-436c-8f19-2790052b564d"/>
+    <ds:schemaRef ds:uri="http://schemas.microsoft.com/sharepoint/v3/contenttype/forms"/>
   </ds:schemaRefs>
 </ds:datastoreItem>
 </file>
</xml_diff>

<commit_message>
add new files and changed some codes
</commit_message>
<xml_diff>
--- a/anchda_tech_doc.docx
+++ b/anchda_tech_doc.docx
@@ -136,7 +136,6 @@
                                     <w:dataBinding w:prefixMappings="xmlns:ns0='http://purl.org/dc/elements/1.1/' xmlns:ns1='http://schemas.openxmlformats.org/package/2006/metadata/core-properties' " w:xpath="/ns1:coreProperties[1]/ns0:title[1]" w:storeItemID="{6C3C8BC8-F283-45AE-878A-BAB7291924A1}"/>
                                     <w:text/>
                                   </w:sdtPr>
-                                  <w:sdtEndPr/>
                                   <w:sdtContent>
                                     <w:r>
                                       <w:rPr>
@@ -165,7 +164,6 @@
                                   <w:dataBinding w:prefixMappings="xmlns:ns0='http://purl.org/dc/elements/1.1/' xmlns:ns1='http://schemas.openxmlformats.org/package/2006/metadata/core-properties' " w:xpath="/ns1:coreProperties[1]/ns0:subject[1]" w:storeItemID="{6C3C8BC8-F283-45AE-878A-BAB7291924A1}"/>
                                   <w:text/>
                                 </w:sdtPr>
-                                <w:sdtEndPr/>
                                 <w:sdtContent>
                                   <w:p>
                                     <w:pPr>
@@ -208,7 +206,6 @@
                                   <w:dataBinding w:prefixMappings="xmlns:ns0='http://purl.org/dc/elements/1.1/' xmlns:ns1='http://schemas.openxmlformats.org/package/2006/metadata/core-properties' " w:xpath="/ns1:coreProperties[1]/ns0:creator[1]" w:storeItemID="{6C3C8BC8-F283-45AE-878A-BAB7291924A1}"/>
                                   <w:text/>
                                 </w:sdtPr>
-                                <w:sdtEndPr/>
                                 <w:sdtContent>
                                   <w:p>
                                     <w:pPr>
@@ -289,7 +286,6 @@
                               <w:dataBinding w:prefixMappings="xmlns:ns0='http://purl.org/dc/elements/1.1/' xmlns:ns1='http://schemas.openxmlformats.org/package/2006/metadata/core-properties' " w:xpath="/ns1:coreProperties[1]/ns0:title[1]" w:storeItemID="{6C3C8BC8-F283-45AE-878A-BAB7291924A1}"/>
                               <w:text/>
                             </w:sdtPr>
-                            <w:sdtEndPr/>
                             <w:sdtContent>
                               <w:r>
                                 <w:rPr>
@@ -318,7 +314,6 @@
                             <w:dataBinding w:prefixMappings="xmlns:ns0='http://purl.org/dc/elements/1.1/' xmlns:ns1='http://schemas.openxmlformats.org/package/2006/metadata/core-properties' " w:xpath="/ns1:coreProperties[1]/ns0:subject[1]" w:storeItemID="{6C3C8BC8-F283-45AE-878A-BAB7291924A1}"/>
                             <w:text/>
                           </w:sdtPr>
-                          <w:sdtEndPr/>
                           <w:sdtContent>
                             <w:p>
                               <w:pPr>
@@ -361,7 +356,6 @@
                             <w:dataBinding w:prefixMappings="xmlns:ns0='http://purl.org/dc/elements/1.1/' xmlns:ns1='http://schemas.openxmlformats.org/package/2006/metadata/core-properties' " w:xpath="/ns1:coreProperties[1]/ns0:creator[1]" w:storeItemID="{6C3C8BC8-F283-45AE-878A-BAB7291924A1}"/>
                             <w:text/>
                           </w:sdtPr>
-                          <w:sdtEndPr/>
                           <w:sdtContent>
                             <w:p>
                               <w:pPr>
@@ -482,7 +476,6 @@
                                     <w:calendar w:val="gregorian"/>
                                   </w:date>
                                 </w:sdtPr>
-                                <w:sdtEndPr/>
                                 <w:sdtContent>
                                   <w:p>
                                     <w:pPr>
@@ -549,7 +542,6 @@
                               <w:calendar w:val="gregorian"/>
                             </w:date>
                           </w:sdtPr>
-                          <w:sdtEndPr/>
                           <w:sdtContent>
                             <w:p>
                               <w:pPr>
@@ -2081,21 +2073,37 @@
       <w:pPr>
         <w:pStyle w:val="Heading4"/>
       </w:pPr>
+      <w:proofErr w:type="spellStart"/>
       <w:r>
         <w:t>Age_group</w:t>
       </w:r>
-    </w:p>
-    <w:p>
-      <w:pPr>
-        <w:rPr>
-          <w:rFonts w:asciiTheme="majorHAnsi" w:hAnsiTheme="majorHAnsi" w:cstheme="majorHAnsi"/>
-        </w:rPr>
-      </w:pPr>
-      <w:r>
-        <w:rPr>
-          <w:rFonts w:asciiTheme="majorHAnsi" w:hAnsiTheme="majorHAnsi" w:cstheme="majorHAnsi"/>
-        </w:rPr>
-        <w:t xml:space="preserve">The "age_group" </w:t>
+      <w:proofErr w:type="spellEnd"/>
+    </w:p>
+    <w:p>
+      <w:pPr>
+        <w:rPr>
+          <w:rFonts w:asciiTheme="majorHAnsi" w:hAnsiTheme="majorHAnsi" w:cstheme="majorHAnsi"/>
+        </w:rPr>
+      </w:pPr>
+      <w:r>
+        <w:rPr>
+          <w:rFonts w:asciiTheme="majorHAnsi" w:hAnsiTheme="majorHAnsi" w:cstheme="majorHAnsi"/>
+        </w:rPr>
+        <w:t>The "</w:t>
+      </w:r>
+      <w:proofErr w:type="spellStart"/>
+      <w:r>
+        <w:rPr>
+          <w:rFonts w:asciiTheme="majorHAnsi" w:hAnsiTheme="majorHAnsi" w:cstheme="majorHAnsi"/>
+        </w:rPr>
+        <w:t>age_group</w:t>
+      </w:r>
+      <w:proofErr w:type="spellEnd"/>
+      <w:r>
+        <w:rPr>
+          <w:rFonts w:asciiTheme="majorHAnsi" w:hAnsiTheme="majorHAnsi" w:cstheme="majorHAnsi"/>
+        </w:rPr>
+        <w:t xml:space="preserve">" </w:t>
       </w:r>
       <w:r>
         <w:rPr>
@@ -2121,11 +2129,19 @@
         </w:rPr>
         <w:t xml:space="preserve"> (</w:t>
       </w:r>
-      <w:r>
-        <w:rPr>
-          <w:rFonts w:asciiTheme="majorHAnsi" w:hAnsiTheme="majorHAnsi" w:cstheme="majorHAnsi"/>
-        </w:rPr>
-        <w:t>e.g. "</w:t>
+      <w:proofErr w:type="gramStart"/>
+      <w:r>
+        <w:rPr>
+          <w:rFonts w:asciiTheme="majorHAnsi" w:hAnsiTheme="majorHAnsi" w:cstheme="majorHAnsi"/>
+        </w:rPr>
+        <w:t>e.g.</w:t>
+      </w:r>
+      <w:proofErr w:type="gramEnd"/>
+      <w:r>
+        <w:rPr>
+          <w:rFonts w:asciiTheme="majorHAnsi" w:hAnsiTheme="majorHAnsi" w:cstheme="majorHAnsi"/>
+        </w:rPr>
+        <w:t xml:space="preserve"> "</w:t>
       </w:r>
       <w:r>
         <w:rPr>
@@ -2187,7 +2203,21 @@
         <w:rPr>
           <w:rFonts w:asciiTheme="majorHAnsi" w:hAnsiTheme="majorHAnsi" w:cstheme="majorHAnsi"/>
         </w:rPr>
-        <w:t xml:space="preserve"> project manager to determine what proxy can be used instead.</w:t>
+        <w:t xml:space="preserve"> project manager to determine what proxy can be used instea</w:t>
+      </w:r>
+      <w:commentRangeStart w:id="8"/>
+      <w:r>
+        <w:rPr>
+          <w:rFonts w:asciiTheme="majorHAnsi" w:hAnsiTheme="majorHAnsi" w:cstheme="majorHAnsi"/>
+        </w:rPr>
+        <w:t>d.</w:t>
+      </w:r>
+      <w:commentRangeEnd w:id="8"/>
+      <w:r>
+        <w:rPr>
+          <w:rStyle w:val="CommentReference"/>
+        </w:rPr>
+        <w:commentReference w:id="8"/>
       </w:r>
     </w:p>
     <w:p>
@@ -2208,7 +2238,27 @@
           <w:szCs w:val="22"/>
           <w:lang w:eastAsia="en-US"/>
         </w:rPr>
-        <w:t>If the data is presented with school year, the following conversion table can be used to populate the "age_group" column:</w:t>
+        <w:t>If the data is presented with school year, the following conversion table can be used to populate the "</w:t>
+      </w:r>
+      <w:proofErr w:type="spellStart"/>
+      <w:r>
+        <w:rPr>
+          <w:rFonts w:asciiTheme="majorHAnsi" w:eastAsiaTheme="minorEastAsia" w:hAnsiTheme="majorHAnsi" w:cstheme="majorBidi"/>
+          <w:sz w:val="22"/>
+          <w:szCs w:val="22"/>
+          <w:lang w:eastAsia="en-US"/>
+        </w:rPr>
+        <w:t>age_group</w:t>
+      </w:r>
+      <w:proofErr w:type="spellEnd"/>
+      <w:r>
+        <w:rPr>
+          <w:rFonts w:asciiTheme="majorHAnsi" w:eastAsiaTheme="minorEastAsia" w:hAnsiTheme="majorHAnsi" w:cstheme="majorBidi"/>
+          <w:sz w:val="22"/>
+          <w:szCs w:val="22"/>
+          <w:lang w:eastAsia="en-US"/>
+        </w:rPr>
+        <w:t>" column:</w:t>
       </w:r>
     </w:p>
     <w:p/>
@@ -2220,27 +2270,14 @@
       <w:r>
         <w:t xml:space="preserve">Table </w:t>
       </w:r>
-      <w:r>
-        <w:fldChar w:fldCharType="begin"/>
-      </w:r>
-      <w:r>
-        <w:instrText xml:space="preserve"> SEQ Table \* ARABIC </w:instrText>
-      </w:r>
-      <w:r>
-        <w:fldChar w:fldCharType="separate"/>
-      </w:r>
-      <w:r>
-        <w:rPr>
-          <w:noProof/>
-        </w:rPr>
-        <w:t>1</w:t>
-      </w:r>
-      <w:r>
-        <w:rPr>
-          <w:noProof/>
-        </w:rPr>
-        <w:fldChar w:fldCharType="end"/>
-      </w:r>
+      <w:fldSimple w:instr=" SEQ Table \* ARABIC ">
+        <w:r>
+          <w:rPr>
+            <w:noProof/>
+          </w:rPr>
+          <w:t>1</w:t>
+        </w:r>
+      </w:fldSimple>
       <w:r>
         <w:t xml:space="preserve"> - conversion between school year and age groups</w:t>
       </w:r>
@@ -2311,8 +2348,19 @@
                 <w:szCs w:val="20"/>
                 <w:lang w:eastAsia="en-AU"/>
               </w:rPr>
-              <w:t>Corresponding age_group</w:t>
-            </w:r>
+              <w:t xml:space="preserve">Corresponding </w:t>
+            </w:r>
+            <w:proofErr w:type="spellStart"/>
+            <w:r>
+              <w:rPr>
+                <w:rFonts w:asciiTheme="majorHAnsi" w:eastAsia="Times New Roman" w:hAnsiTheme="majorHAnsi" w:cstheme="majorHAnsi"/>
+                <w:sz w:val="20"/>
+                <w:szCs w:val="20"/>
+                <w:lang w:eastAsia="en-AU"/>
+              </w:rPr>
+              <w:t>age_group</w:t>
+            </w:r>
+            <w:proofErr w:type="spellEnd"/>
           </w:p>
         </w:tc>
       </w:tr>
@@ -3109,16 +3157,9 @@
           <w:sz w:val="22"/>
           <w:szCs w:val="22"/>
         </w:rPr>
-        <w:t>"calendar_year"</w:t>
-      </w:r>
-      <w:r>
-        <w:rPr>
-          <w:rFonts w:asciiTheme="majorHAnsi" w:hAnsiTheme="majorHAnsi" w:cstheme="majorHAnsi"/>
-          <w:sz w:val="22"/>
-          <w:szCs w:val="22"/>
-        </w:rPr>
-        <w:t xml:space="preserve"> field which should be in numeric format with the values following the pattern of four digits (e.g. "2022"). The second option is to use a </w:t>
-      </w:r>
+        <w:t>"</w:t>
+      </w:r>
+      <w:proofErr w:type="spellStart"/>
       <w:r>
         <w:rPr>
           <w:rFonts w:asciiTheme="majorHAnsi" w:hAnsiTheme="majorHAnsi" w:cstheme="majorHAnsi"/>
@@ -3127,15 +3168,18 @@
           <w:sz w:val="22"/>
           <w:szCs w:val="22"/>
         </w:rPr>
-        <w:t>"year_range"</w:t>
-      </w:r>
-      <w:r>
-        <w:rPr>
-          <w:rFonts w:asciiTheme="majorHAnsi" w:hAnsiTheme="majorHAnsi" w:cstheme="majorHAnsi"/>
+        <w:t>calendar_year</w:t>
+      </w:r>
+      <w:proofErr w:type="spellEnd"/>
+      <w:r>
+        <w:rPr>
+          <w:rFonts w:asciiTheme="majorHAnsi" w:hAnsiTheme="majorHAnsi" w:cstheme="majorHAnsi"/>
+          <w:b/>
+          <w:bCs/>
           <w:sz w:val="22"/>
           <w:szCs w:val="22"/>
         </w:rPr>
-        <w:t xml:space="preserve"> </w:t>
+        <w:t>"</w:t>
       </w:r>
       <w:r>
         <w:rPr>
@@ -3143,15 +3187,99 @@
           <w:sz w:val="22"/>
           <w:szCs w:val="22"/>
         </w:rPr>
-        <w:t>field</w:t>
-      </w:r>
+        <w:t xml:space="preserve"> field which should be in numeric format with the values following the pattern of four digits (</w:t>
+      </w:r>
+      <w:proofErr w:type="gramStart"/>
       <w:r>
         <w:rPr>
           <w:rFonts w:asciiTheme="majorHAnsi" w:hAnsiTheme="majorHAnsi" w:cstheme="majorHAnsi"/>
           <w:sz w:val="22"/>
           <w:szCs w:val="22"/>
         </w:rPr>
-        <w:t xml:space="preserve"> which should also be in numeric format with the values following the pattern of four digits separated by a dash (e.g. "2010-2011").</w:t>
+        <w:t>e.g.</w:t>
+      </w:r>
+      <w:proofErr w:type="gramEnd"/>
+      <w:r>
+        <w:rPr>
+          <w:rFonts w:asciiTheme="majorHAnsi" w:hAnsiTheme="majorHAnsi" w:cstheme="majorHAnsi"/>
+          <w:sz w:val="22"/>
+          <w:szCs w:val="22"/>
+        </w:rPr>
+        <w:t xml:space="preserve"> "2022"). The second option is to use a </w:t>
+      </w:r>
+      <w:r>
+        <w:rPr>
+          <w:rFonts w:asciiTheme="majorHAnsi" w:hAnsiTheme="majorHAnsi" w:cstheme="majorHAnsi"/>
+          <w:b/>
+          <w:bCs/>
+          <w:sz w:val="22"/>
+          <w:szCs w:val="22"/>
+        </w:rPr>
+        <w:t>"</w:t>
+      </w:r>
+      <w:proofErr w:type="spellStart"/>
+      <w:r>
+        <w:rPr>
+          <w:rFonts w:asciiTheme="majorHAnsi" w:hAnsiTheme="majorHAnsi" w:cstheme="majorHAnsi"/>
+          <w:b/>
+          <w:bCs/>
+          <w:sz w:val="22"/>
+          <w:szCs w:val="22"/>
+        </w:rPr>
+        <w:t>year_range</w:t>
+      </w:r>
+      <w:proofErr w:type="spellEnd"/>
+      <w:r>
+        <w:rPr>
+          <w:rFonts w:asciiTheme="majorHAnsi" w:hAnsiTheme="majorHAnsi" w:cstheme="majorHAnsi"/>
+          <w:b/>
+          <w:bCs/>
+          <w:sz w:val="22"/>
+          <w:szCs w:val="22"/>
+        </w:rPr>
+        <w:t>"</w:t>
+      </w:r>
+      <w:r>
+        <w:rPr>
+          <w:rFonts w:asciiTheme="majorHAnsi" w:hAnsiTheme="majorHAnsi" w:cstheme="majorHAnsi"/>
+          <w:sz w:val="22"/>
+          <w:szCs w:val="22"/>
+        </w:rPr>
+        <w:t xml:space="preserve"> </w:t>
+      </w:r>
+      <w:r>
+        <w:rPr>
+          <w:rFonts w:asciiTheme="majorHAnsi" w:hAnsiTheme="majorHAnsi" w:cstheme="majorHAnsi"/>
+          <w:sz w:val="22"/>
+          <w:szCs w:val="22"/>
+        </w:rPr>
+        <w:t>field</w:t>
+      </w:r>
+      <w:r>
+        <w:rPr>
+          <w:rFonts w:asciiTheme="majorHAnsi" w:hAnsiTheme="majorHAnsi" w:cstheme="majorHAnsi"/>
+          <w:sz w:val="22"/>
+          <w:szCs w:val="22"/>
+        </w:rPr>
+        <w:t xml:space="preserve"> which should also be in numeric format with the values following the pattern of four digits separated by a dash (</w:t>
+      </w:r>
+      <w:proofErr w:type="gramStart"/>
+      <w:r>
+        <w:rPr>
+          <w:rFonts w:asciiTheme="majorHAnsi" w:hAnsiTheme="majorHAnsi" w:cstheme="majorHAnsi"/>
+          <w:sz w:val="22"/>
+          <w:szCs w:val="22"/>
+        </w:rPr>
+        <w:t>e.g.</w:t>
+      </w:r>
+      <w:proofErr w:type="gramEnd"/>
+      <w:r>
+        <w:rPr>
+          <w:rFonts w:asciiTheme="majorHAnsi" w:hAnsiTheme="majorHAnsi" w:cstheme="majorHAnsi"/>
+          <w:sz w:val="22"/>
+          <w:szCs w:val="22"/>
+        </w:rPr>
+        <w:t xml:space="preserve"> "2010-2011").</w:t>
       </w:r>
     </w:p>
     <w:p>
@@ -3242,7 +3370,23 @@
           <w:rFonts w:asciiTheme="majorHAnsi" w:eastAsia="Times New Roman" w:hAnsiTheme="majorHAnsi" w:cstheme="majorHAnsi"/>
           <w:lang w:eastAsia="en-AU"/>
         </w:rPr>
-        <w:t>The field "irsd_quintile" is a variable that shows the socio-economic status of a specific population or geographic region in terms of their Index of Relative Socio-economic Disadvantage (IRSD) quintile. This field is not available in all datasets. In case it is present in the raw data, the records having the lowest IRSD quintile (quintile 1) should be assigned a value of 1, while those in quintile 2 should be assigned a value of 2, and so on up to a value of 5 for the highest quintile.</w:t>
+        <w:t>The field "</w:t>
+      </w:r>
+      <w:proofErr w:type="spellStart"/>
+      <w:r>
+        <w:rPr>
+          <w:rFonts w:asciiTheme="majorHAnsi" w:eastAsia="Times New Roman" w:hAnsiTheme="majorHAnsi" w:cstheme="majorHAnsi"/>
+          <w:lang w:eastAsia="en-AU"/>
+        </w:rPr>
+        <w:t>irsd_quintile</w:t>
+      </w:r>
+      <w:proofErr w:type="spellEnd"/>
+      <w:r>
+        <w:rPr>
+          <w:rFonts w:asciiTheme="majorHAnsi" w:eastAsia="Times New Roman" w:hAnsiTheme="majorHAnsi" w:cstheme="majorHAnsi"/>
+          <w:lang w:eastAsia="en-AU"/>
+        </w:rPr>
+        <w:t>" is a variable that shows the socio-economic status of a specific population or geographic region in terms of their Index of Relative Socio-economic Disadvantage (IRSD) quintile. This field is not available in all datasets. In case it is present in the raw data, the records having the lowest IRSD quintile (quintile 1) should be assigned a value of 1, while those in quintile 2 should be assigned a value of 2, and so on up to a value of 5 for the highest quintile.</w:t>
       </w:r>
     </w:p>
     <w:p>
@@ -3463,7 +3607,23 @@
           <w:sz w:val="22"/>
           <w:szCs w:val="22"/>
         </w:rPr>
-        <w:t>issing values should be recoded as "NA" to indicate that the data is not available.</w:t>
+        <w:t>issing values should be recoded as "</w:t>
+      </w:r>
+      <w:r>
+        <w:rPr>
+          <w:rFonts w:asciiTheme="majorHAnsi" w:hAnsiTheme="majorHAnsi" w:cstheme="majorHAnsi"/>
+          <w:sz w:val="22"/>
+          <w:szCs w:val="22"/>
+        </w:rPr>
+        <w:t>NULL</w:t>
+      </w:r>
+      <w:r>
+        <w:rPr>
+          <w:rFonts w:asciiTheme="majorHAnsi" w:hAnsiTheme="majorHAnsi" w:cstheme="majorHAnsi"/>
+          <w:sz w:val="22"/>
+          <w:szCs w:val="22"/>
+        </w:rPr>
+        <w:t>" to indicate that the data is not available.</w:t>
       </w:r>
     </w:p>
     <w:p>
@@ -3487,7 +3647,7 @@
           <w:szCs w:val="22"/>
         </w:rPr>
       </w:pPr>
-      <w:commentRangeStart w:id="8"/>
+      <w:commentRangeStart w:id="9"/>
       <w:r>
         <w:rPr>
           <w:rFonts w:asciiTheme="majorHAnsi" w:hAnsiTheme="majorHAnsi" w:cstheme="majorHAnsi"/>
@@ -3546,14 +3706,14 @@
         </w:rPr>
         <w:t>Cell suppression is also applied when there is too much uncertainty associated with a particular value.</w:t>
       </w:r>
-      <w:commentRangeEnd w:id="8"/>
+      <w:commentRangeEnd w:id="9"/>
       <w:r>
         <w:rPr>
           <w:rStyle w:val="CommentReference"/>
           <w:rFonts w:asciiTheme="minorHAnsi" w:eastAsiaTheme="minorHAnsi" w:hAnsiTheme="minorHAnsi" w:cstheme="minorBidi"/>
           <w:lang w:eastAsia="en-US"/>
         </w:rPr>
-        <w:commentReference w:id="8"/>
+        <w:commentReference w:id="9"/>
       </w:r>
     </w:p>
     <w:p>
@@ -3738,7 +3898,7 @@
           <w:lang w:eastAsia="en-AU"/>
         </w:rPr>
       </w:pPr>
-      <w:bookmarkStart w:id="9" w:name="_Toc134536318"/>
+      <w:bookmarkStart w:id="10" w:name="_Toc134536318"/>
       <w:r>
         <w:rPr>
           <w:rFonts w:eastAsia="Times New Roman" w:cstheme="majorHAnsi"/>
@@ -3753,7 +3913,7 @@
         </w:rPr>
         <w:t>R</w:t>
       </w:r>
-      <w:bookmarkEnd w:id="9"/>
+      <w:bookmarkEnd w:id="10"/>
       <w:r>
         <w:rPr>
           <w:rFonts w:eastAsia="Times New Roman" w:cstheme="majorHAnsi"/>
@@ -3808,7 +3968,7 @@
         </w:rPr>
         <w:t xml:space="preserve"> contains R scripts for each indicator that is being cleaned. </w:t>
       </w:r>
-      <w:commentRangeStart w:id="10"/>
+      <w:commentRangeStart w:id="11"/>
       <w:r>
         <w:rPr>
           <w:rFonts w:asciiTheme="majorHAnsi" w:hAnsiTheme="majorHAnsi" w:cstheme="majorHAnsi"/>
@@ -3822,13 +3982,13 @@
         </w:rPr>
         <w:t xml:space="preserve">indicator code. </w:t>
       </w:r>
-      <w:commentRangeEnd w:id="10"/>
+      <w:commentRangeEnd w:id="11"/>
       <w:r>
         <w:rPr>
           <w:rFonts w:asciiTheme="majorHAnsi" w:eastAsia="Times New Roman" w:hAnsiTheme="majorHAnsi" w:cstheme="majorHAnsi"/>
           <w:lang w:eastAsia="en-AU"/>
         </w:rPr>
-        <w:commentReference w:id="10"/>
+        <w:commentReference w:id="11"/>
       </w:r>
     </w:p>
     <w:p>
@@ -3877,7 +4037,7 @@
           <w:lang w:eastAsia="en-AU"/>
         </w:rPr>
       </w:pPr>
-      <w:bookmarkStart w:id="11" w:name="_Toc134536319"/>
+      <w:bookmarkStart w:id="12" w:name="_Toc134536319"/>
       <w:r>
         <w:rPr>
           <w:rFonts w:eastAsia="Times New Roman" w:cstheme="majorHAnsi"/>
@@ -3886,7 +4046,7 @@
         <w:lastRenderedPageBreak/>
         <w:t>Quality Control</w:t>
       </w:r>
-      <w:bookmarkEnd w:id="11"/>
+      <w:bookmarkEnd w:id="12"/>
     </w:p>
     <w:p>
       <w:pPr>
@@ -3961,7 +4121,55 @@
           <w:rFonts w:asciiTheme="majorHAnsi" w:eastAsia="Times New Roman" w:hAnsiTheme="majorHAnsi" w:cstheme="majorBidi"/>
           <w:lang w:eastAsia="en-AU"/>
         </w:rPr>
-        <w:t>The RMD file provides a systematic way of validating the analysis outputs by providing a set of rules and standards to check the data quality. For instance, the reviewer can define a list of acceptable values for the first column, a function to check if column names are in snake case format, regex patterns to check the age_group format, year_range, and calendar_year, and so on.</w:t>
+        <w:t xml:space="preserve">The RMD file provides a systematic way of validating the analysis outputs by providing a set of rules and standards to check the data quality. For instance, the reviewer can define a list of acceptable values for the first column, a function to check if column names are in snake case format, regex patterns to check the </w:t>
+      </w:r>
+      <w:proofErr w:type="spellStart"/>
+      <w:r>
+        <w:rPr>
+          <w:rFonts w:asciiTheme="majorHAnsi" w:eastAsia="Times New Roman" w:hAnsiTheme="majorHAnsi" w:cstheme="majorBidi"/>
+          <w:lang w:eastAsia="en-AU"/>
+        </w:rPr>
+        <w:t>age_group</w:t>
+      </w:r>
+      <w:proofErr w:type="spellEnd"/>
+      <w:r>
+        <w:rPr>
+          <w:rFonts w:asciiTheme="majorHAnsi" w:eastAsia="Times New Roman" w:hAnsiTheme="majorHAnsi" w:cstheme="majorBidi"/>
+          <w:lang w:eastAsia="en-AU"/>
+        </w:rPr>
+        <w:t xml:space="preserve"> format, </w:t>
+      </w:r>
+      <w:proofErr w:type="spellStart"/>
+      <w:r>
+        <w:rPr>
+          <w:rFonts w:asciiTheme="majorHAnsi" w:eastAsia="Times New Roman" w:hAnsiTheme="majorHAnsi" w:cstheme="majorBidi"/>
+          <w:lang w:eastAsia="en-AU"/>
+        </w:rPr>
+        <w:t>year_range</w:t>
+      </w:r>
+      <w:proofErr w:type="spellEnd"/>
+      <w:r>
+        <w:rPr>
+          <w:rFonts w:asciiTheme="majorHAnsi" w:eastAsia="Times New Roman" w:hAnsiTheme="majorHAnsi" w:cstheme="majorBidi"/>
+          <w:lang w:eastAsia="en-AU"/>
+        </w:rPr>
+        <w:t xml:space="preserve">, and </w:t>
+      </w:r>
+      <w:proofErr w:type="spellStart"/>
+      <w:r>
+        <w:rPr>
+          <w:rFonts w:asciiTheme="majorHAnsi" w:eastAsia="Times New Roman" w:hAnsiTheme="majorHAnsi" w:cstheme="majorBidi"/>
+          <w:lang w:eastAsia="en-AU"/>
+        </w:rPr>
+        <w:t>calendar_year</w:t>
+      </w:r>
+      <w:proofErr w:type="spellEnd"/>
+      <w:r>
+        <w:rPr>
+          <w:rFonts w:asciiTheme="majorHAnsi" w:eastAsia="Times New Roman" w:hAnsiTheme="majorHAnsi" w:cstheme="majorBidi"/>
+          <w:lang w:eastAsia="en-AU"/>
+        </w:rPr>
+        <w:t>, and so on.</w:t>
       </w:r>
     </w:p>
     <w:p>
@@ -3990,7 +4198,23 @@
           <w:rFonts w:asciiTheme="majorHAnsi" w:eastAsia="Times New Roman" w:hAnsiTheme="majorHAnsi" w:cstheme="majorBidi"/>
           <w:lang w:eastAsia="en-AU"/>
         </w:rPr>
-        <w:t xml:space="preserve"> print the number and names of the CSV files in the folder. After initializing an empty list to store the data frame, the reviewer can read each CSV file into a data frame and store it in the df_list, appending the data frame to the list using the file name as the key.</w:t>
+        <w:t xml:space="preserve"> print the number and names of the CSV files in the folder. After initializing an empty list to store the data frame, the reviewer can read each CSV file into a data frame and store it in the </w:t>
+      </w:r>
+      <w:proofErr w:type="spellStart"/>
+      <w:r>
+        <w:rPr>
+          <w:rFonts w:asciiTheme="majorHAnsi" w:eastAsia="Times New Roman" w:hAnsiTheme="majorHAnsi" w:cstheme="majorBidi"/>
+          <w:lang w:eastAsia="en-AU"/>
+        </w:rPr>
+        <w:t>df_list</w:t>
+      </w:r>
+      <w:proofErr w:type="spellEnd"/>
+      <w:r>
+        <w:rPr>
+          <w:rFonts w:asciiTheme="majorHAnsi" w:eastAsia="Times New Roman" w:hAnsiTheme="majorHAnsi" w:cstheme="majorBidi"/>
+          <w:lang w:eastAsia="en-AU"/>
+        </w:rPr>
+        <w:t>, appending the data frame to the list using the file name as the key.</w:t>
       </w:r>
     </w:p>
     <w:p>
@@ -4005,15 +4229,95 @@
           <w:rFonts w:asciiTheme="majorHAnsi" w:eastAsia="Times New Roman" w:hAnsiTheme="majorHAnsi" w:cstheme="majorHAnsi"/>
           <w:lang w:eastAsia="en-AU"/>
         </w:rPr>
-        <w:t>Finally, the reviewer can loop through each data frame in the list and perform a set of checks. They can check if age_group, sex, calendar year, or year_range columns exist, and if their values are in the correct format. They can also check if the geography column is one of the acceptable values and print the unique values of age_group, calendar_year, year_range, and sex. By performing these checks, the reviewer can ensure the accuracy and reliability of the data analysis outputs.</w:t>
-      </w:r>
-    </w:p>
-    <w:p>
-      <w:pPr>
+        <w:t xml:space="preserve">Finally, the reviewer can loop through each data frame in the list and perform a set of checks. They can check if </w:t>
+      </w:r>
+      <w:proofErr w:type="spellStart"/>
+      <w:r>
         <w:rPr>
           <w:rFonts w:asciiTheme="majorHAnsi" w:eastAsia="Times New Roman" w:hAnsiTheme="majorHAnsi" w:cstheme="majorHAnsi"/>
           <w:lang w:eastAsia="en-AU"/>
         </w:rPr>
+        <w:t>age_group</w:t>
+      </w:r>
+      <w:proofErr w:type="spellEnd"/>
+      <w:r>
+        <w:rPr>
+          <w:rFonts w:asciiTheme="majorHAnsi" w:eastAsia="Times New Roman" w:hAnsiTheme="majorHAnsi" w:cstheme="majorHAnsi"/>
+          <w:lang w:eastAsia="en-AU"/>
+        </w:rPr>
+        <w:t xml:space="preserve">, sex, calendar year, or </w:t>
+      </w:r>
+      <w:proofErr w:type="spellStart"/>
+      <w:r>
+        <w:rPr>
+          <w:rFonts w:asciiTheme="majorHAnsi" w:eastAsia="Times New Roman" w:hAnsiTheme="majorHAnsi" w:cstheme="majorHAnsi"/>
+          <w:lang w:eastAsia="en-AU"/>
+        </w:rPr>
+        <w:t>year_range</w:t>
+      </w:r>
+      <w:proofErr w:type="spellEnd"/>
+      <w:r>
+        <w:rPr>
+          <w:rFonts w:asciiTheme="majorHAnsi" w:eastAsia="Times New Roman" w:hAnsiTheme="majorHAnsi" w:cstheme="majorHAnsi"/>
+          <w:lang w:eastAsia="en-AU"/>
+        </w:rPr>
+        <w:t xml:space="preserve"> columns exist, and if their values are in the correct format. They can also check if the geography column is one of the acceptable values and print the unique values of </w:t>
+      </w:r>
+      <w:proofErr w:type="spellStart"/>
+      <w:r>
+        <w:rPr>
+          <w:rFonts w:asciiTheme="majorHAnsi" w:eastAsia="Times New Roman" w:hAnsiTheme="majorHAnsi" w:cstheme="majorHAnsi"/>
+          <w:lang w:eastAsia="en-AU"/>
+        </w:rPr>
+        <w:t>age_group</w:t>
+      </w:r>
+      <w:proofErr w:type="spellEnd"/>
+      <w:r>
+        <w:rPr>
+          <w:rFonts w:asciiTheme="majorHAnsi" w:eastAsia="Times New Roman" w:hAnsiTheme="majorHAnsi" w:cstheme="majorHAnsi"/>
+          <w:lang w:eastAsia="en-AU"/>
+        </w:rPr>
+        <w:t xml:space="preserve">, </w:t>
+      </w:r>
+      <w:proofErr w:type="spellStart"/>
+      <w:r>
+        <w:rPr>
+          <w:rFonts w:asciiTheme="majorHAnsi" w:eastAsia="Times New Roman" w:hAnsiTheme="majorHAnsi" w:cstheme="majorHAnsi"/>
+          <w:lang w:eastAsia="en-AU"/>
+        </w:rPr>
+        <w:t>calendar_year</w:t>
+      </w:r>
+      <w:proofErr w:type="spellEnd"/>
+      <w:r>
+        <w:rPr>
+          <w:rFonts w:asciiTheme="majorHAnsi" w:eastAsia="Times New Roman" w:hAnsiTheme="majorHAnsi" w:cstheme="majorHAnsi"/>
+          <w:lang w:eastAsia="en-AU"/>
+        </w:rPr>
+        <w:t xml:space="preserve">, </w:t>
+      </w:r>
+      <w:proofErr w:type="spellStart"/>
+      <w:r>
+        <w:rPr>
+          <w:rFonts w:asciiTheme="majorHAnsi" w:eastAsia="Times New Roman" w:hAnsiTheme="majorHAnsi" w:cstheme="majorHAnsi"/>
+          <w:lang w:eastAsia="en-AU"/>
+        </w:rPr>
+        <w:t>year_range</w:t>
+      </w:r>
+      <w:proofErr w:type="spellEnd"/>
+      <w:r>
+        <w:rPr>
+          <w:rFonts w:asciiTheme="majorHAnsi" w:eastAsia="Times New Roman" w:hAnsiTheme="majorHAnsi" w:cstheme="majorHAnsi"/>
+          <w:lang w:eastAsia="en-AU"/>
+        </w:rPr>
+        <w:t>, and sex. By performing these checks, the reviewer can ensure the accuracy and reliability of the data analysis outputs.</w:t>
+      </w:r>
+    </w:p>
+    <w:p>
+      <w:pPr>
+        <w:rPr>
+          <w:rFonts w:asciiTheme="majorHAnsi" w:eastAsia="Times New Roman" w:hAnsiTheme="majorHAnsi" w:cstheme="majorHAnsi"/>
+          <w:lang w:eastAsia="en-AU"/>
+        </w:rPr>
       </w:pPr>
     </w:p>
     <w:p>
@@ -4024,7 +4328,7 @@
           <w:lang w:eastAsia="en-AU"/>
         </w:rPr>
       </w:pPr>
-      <w:bookmarkStart w:id="12" w:name="_Toc134536320"/>
+      <w:bookmarkStart w:id="13" w:name="_Toc134536320"/>
       <w:r>
         <w:rPr>
           <w:rFonts w:eastAsia="Times New Roman" w:cstheme="majorHAnsi"/>
@@ -4032,7 +4336,7 @@
         </w:rPr>
         <w:t>Cell Suppression</w:t>
       </w:r>
-      <w:bookmarkEnd w:id="12"/>
+      <w:bookmarkEnd w:id="13"/>
     </w:p>
     <w:p>
       <w:pPr>
@@ -4159,7 +4463,7 @@
           <w:rFonts w:asciiTheme="majorHAnsi" w:eastAsia="Times New Roman" w:hAnsiTheme="majorHAnsi" w:cstheme="majorBidi"/>
           <w:lang w:eastAsia="en-AU"/>
         </w:rPr>
-        <w:t xml:space="preserve">In addition, if high uncertainty is detected in the data, the corresponding count or proportion values are also suppressed. </w:t>
+        <w:t>In addition, if high uncertainty is detected in the data, the corresponding count or proportion values are also suppressed.</w:t>
       </w:r>
     </w:p>
     <w:p>
@@ -4202,32 +4506,19 @@
         <w:pStyle w:val="Caption"/>
         <w:keepNext/>
       </w:pPr>
-      <w:bookmarkStart w:id="13" w:name="_Ref134535807"/>
+      <w:bookmarkStart w:id="14" w:name="_Ref134535807"/>
       <w:r>
         <w:t xml:space="preserve">Table </w:t>
       </w:r>
-      <w:r>
-        <w:fldChar w:fldCharType="begin"/>
-      </w:r>
-      <w:r>
-        <w:instrText xml:space="preserve"> SEQ Table \* ARABIC </w:instrText>
-      </w:r>
-      <w:r>
-        <w:fldChar w:fldCharType="separate"/>
-      </w:r>
-      <w:r>
-        <w:rPr>
-          <w:noProof/>
-        </w:rPr>
-        <w:t>2</w:t>
-      </w:r>
-      <w:r>
-        <w:rPr>
-          <w:noProof/>
-        </w:rPr>
-        <w:fldChar w:fldCharType="end"/>
-      </w:r>
-      <w:bookmarkEnd w:id="13"/>
+      <w:fldSimple w:instr=" SEQ Table \* ARABIC ">
+        <w:r>
+          <w:rPr>
+            <w:noProof/>
+          </w:rPr>
+          <w:t>2</w:t>
+        </w:r>
+      </w:fldSimple>
+      <w:bookmarkEnd w:id="14"/>
       <w:r>
         <w:t xml:space="preserve"> - overview of cell suppression rules applied</w:t>
       </w:r>
@@ -4347,7 +4638,7 @@
                 <w:lang w:eastAsia="en-AU"/>
               </w:rPr>
             </w:pPr>
-            <w:commentRangeStart w:id="14"/>
+            <w:commentRangeStart w:id="15"/>
             <w:r>
               <w:rPr>
                 <w:rFonts w:asciiTheme="majorHAnsi" w:eastAsia="Times New Roman" w:hAnsiTheme="majorHAnsi" w:cstheme="majorBidi"/>
@@ -4411,12 +4702,12 @@
               </w:rPr>
               <w:t>n &lt; 5</w:t>
             </w:r>
-            <w:commentRangeEnd w:id="14"/>
+            <w:commentRangeEnd w:id="15"/>
             <w:r>
               <w:rPr>
                 <w:rStyle w:val="CommentReference"/>
               </w:rPr>
-              <w:commentReference w:id="14"/>
+              <w:commentReference w:id="15"/>
             </w:r>
           </w:p>
         </w:tc>
@@ -4537,8 +4828,8 @@
           <w:lang w:eastAsia="en-AU"/>
         </w:rPr>
       </w:pPr>
-      <w:bookmarkStart w:id="15" w:name="_Ref134536063"/>
-      <w:bookmarkStart w:id="16" w:name="_Toc134536321"/>
+      <w:bookmarkStart w:id="16" w:name="_Ref134536063"/>
+      <w:bookmarkStart w:id="17" w:name="_Toc134536321"/>
       <w:r>
         <w:rPr>
           <w:rFonts w:eastAsia="Times New Roman" w:cstheme="majorHAnsi"/>
@@ -4546,8 +4837,8 @@
         </w:rPr>
         <w:t>Temporal Correspondence</w:t>
       </w:r>
-      <w:bookmarkEnd w:id="15"/>
       <w:bookmarkEnd w:id="16"/>
+      <w:bookmarkEnd w:id="17"/>
     </w:p>
     <w:p>
       <w:pPr>
@@ -4584,7 +4875,7 @@
           <w:lang w:eastAsia="en-AU"/>
         </w:rPr>
       </w:pPr>
-      <w:commentRangeStart w:id="17"/>
+      <w:commentRangeStart w:id="18"/>
       <w:r>
         <w:rPr>
           <w:rFonts w:asciiTheme="majorHAnsi" w:eastAsia="Times New Roman" w:hAnsiTheme="majorHAnsi" w:cstheme="majorBidi"/>
@@ -4625,12 +4916,12 @@
         </w:rPr>
         <w:t xml:space="preserve"> – add link here</w:t>
       </w:r>
-      <w:commentRangeEnd w:id="17"/>
+      <w:commentRangeEnd w:id="18"/>
       <w:r>
         <w:rPr>
           <w:rStyle w:val="CommentReference"/>
         </w:rPr>
-        <w:commentReference w:id="17"/>
+        <w:commentReference w:id="18"/>
       </w:r>
     </w:p>
     <w:p>
@@ -4644,32 +4935,19 @@
         <w:pStyle w:val="Caption"/>
         <w:keepNext/>
       </w:pPr>
-      <w:bookmarkStart w:id="18" w:name="_Ref134536043"/>
+      <w:bookmarkStart w:id="19" w:name="_Ref134536043"/>
       <w:r>
         <w:t xml:space="preserve">Table </w:t>
       </w:r>
-      <w:r>
-        <w:fldChar w:fldCharType="begin"/>
-      </w:r>
-      <w:r>
-        <w:instrText xml:space="preserve"> SEQ Table \* ARABIC </w:instrText>
-      </w:r>
-      <w:r>
-        <w:fldChar w:fldCharType="separate"/>
-      </w:r>
-      <w:r>
-        <w:rPr>
-          <w:noProof/>
-        </w:rPr>
-        <w:t>3</w:t>
-      </w:r>
-      <w:r>
-        <w:rPr>
-          <w:noProof/>
-        </w:rPr>
-        <w:fldChar w:fldCharType="end"/>
-      </w:r>
-      <w:bookmarkEnd w:id="18"/>
+      <w:fldSimple w:instr=" SEQ Table \* ARABIC ">
+        <w:r>
+          <w:rPr>
+            <w:noProof/>
+          </w:rPr>
+          <w:t>3</w:t>
+        </w:r>
+      </w:fldSimple>
+      <w:bookmarkEnd w:id="19"/>
       <w:r>
         <w:t xml:space="preserve"> - overview of datasets converted to ASGS 2016</w:t>
       </w:r>
@@ -5030,21 +5308,21 @@
           <w:lang w:eastAsia="en-AU"/>
         </w:rPr>
       </w:pPr>
-      <w:commentRangeStart w:id="19"/>
+      <w:commentRangeStart w:id="20"/>
       <w:r>
         <w:rPr>
           <w:lang w:eastAsia="en-AU"/>
         </w:rPr>
         <w:t>Metadata</w:t>
       </w:r>
-      <w:commentRangeEnd w:id="19"/>
+      <w:commentRangeEnd w:id="20"/>
       <w:r>
         <w:rPr>
           <w:rStyle w:val="CommentReference"/>
           <w:rFonts w:asciiTheme="minorHAnsi" w:eastAsiaTheme="minorHAnsi" w:hAnsiTheme="minorHAnsi" w:cstheme="minorBidi"/>
           <w:color w:val="auto"/>
         </w:rPr>
-        <w:commentReference w:id="19"/>
+        <w:commentReference w:id="20"/>
       </w:r>
     </w:p>
     <w:p>
@@ -5114,7 +5392,7 @@
           <w:lang w:eastAsia="en-AU"/>
         </w:rPr>
       </w:pPr>
-      <w:commentRangeStart w:id="20"/>
+      <w:commentRangeStart w:id="21"/>
       <w:r>
         <w:rPr>
           <w:lang w:eastAsia="en-AU"/>
@@ -5122,14 +5400,14 @@
         <w:lastRenderedPageBreak/>
         <w:t>Data dictionary</w:t>
       </w:r>
-      <w:commentRangeEnd w:id="20"/>
+      <w:commentRangeEnd w:id="21"/>
       <w:r>
         <w:rPr>
           <w:rStyle w:val="CommentReference"/>
           <w:rFonts w:asciiTheme="minorHAnsi" w:eastAsiaTheme="minorHAnsi" w:hAnsiTheme="minorHAnsi" w:cstheme="minorBidi"/>
           <w:color w:val="auto"/>
         </w:rPr>
-        <w:commentReference w:id="20"/>
+        <w:commentReference w:id="21"/>
       </w:r>
     </w:p>
     <w:p>
@@ -5286,7 +5564,7 @@
       </w:pPr>
     </w:p>
   </w:comment>
-  <w:comment w:id="8" w:author="Claire Boulange" w:date="2023-05-09T14:49:00Z" w:initials="CB">
+  <w:comment w:id="8" w:author="Claire Boulange" w:date="2023-05-10T13:05:00Z" w:initials="CB">
     <w:p>
       <w:pPr>
         <w:pStyle w:val="CommentText"/>
@@ -5297,6 +5575,19 @@
         </w:rPr>
         <w:annotationRef/>
       </w:r>
+    </w:p>
+  </w:comment>
+  <w:comment w:id="9" w:author="Claire Boulange" w:date="2023-05-09T14:49:00Z" w:initials="CB">
+    <w:p>
+      <w:pPr>
+        <w:pStyle w:val="CommentText"/>
+      </w:pPr>
+      <w:r>
+        <w:rPr>
+          <w:rStyle w:val="CommentReference"/>
+        </w:rPr>
+        <w:annotationRef/>
+      </w:r>
       <w:r>
         <w:t xml:space="preserve">Need to discuss with team – what about uncertainty </w:t>
       </w:r>
@@ -5305,7 +5596,7 @@
       </w:r>
     </w:p>
   </w:comment>
-  <w:comment w:id="10" w:author="Claire Boulange" w:date="2023-05-09T14:17:00Z" w:initials="CB">
+  <w:comment w:id="11" w:author="Claire Boulange" w:date="2023-05-09T14:17:00Z" w:initials="CB">
     <w:p>
       <w:pPr>
         <w:pStyle w:val="CommentText"/>
@@ -5324,7 +5615,7 @@
       </w:r>
     </w:p>
   </w:comment>
-  <w:comment w:id="14" w:author="Claire Boulange" w:date="2023-05-09T14:41:00Z" w:initials="CB">
+  <w:comment w:id="15" w:author="Claire Boulange" w:date="2023-05-09T14:41:00Z" w:initials="CB">
     <w:p>
       <w:pPr>
         <w:pStyle w:val="CommentText"/>
@@ -5340,7 +5631,7 @@
       </w:r>
     </w:p>
   </w:comment>
-  <w:comment w:id="17" w:author="claire.boulange@uwa.edu.au" w:date="2023-05-09T14:58:00Z" w:initials="cl">
+  <w:comment w:id="18" w:author="claire.boulange@uwa.edu.au" w:date="2023-05-09T14:58:00Z" w:initials="cl">
     <w:p>
       <w:pPr>
         <w:pStyle w:val="CommentText"/>
@@ -5361,7 +5652,7 @@
       </w:pPr>
     </w:p>
   </w:comment>
-  <w:comment w:id="19" w:author="Claire Boulange" w:date="2023-05-09T15:53:00Z" w:initials="CB">
+  <w:comment w:id="20" w:author="Claire Boulange" w:date="2023-05-09T15:53:00Z" w:initials="CB">
     <w:p>
       <w:pPr>
         <w:pStyle w:val="CommentText"/>
@@ -5398,7 +5689,7 @@
       </w:r>
     </w:p>
   </w:comment>
-  <w:comment w:id="20" w:author="Claire Boulange" w:date="2023-05-09T15:54:00Z" w:initials="CB">
+  <w:comment w:id="21" w:author="Claire Boulange" w:date="2023-05-09T15:54:00Z" w:initials="CB">
     <w:p>
       <w:pPr>
         <w:pStyle w:val="CommentText"/>
@@ -5418,7 +5709,15 @@
         <w:pStyle w:val="CommentText"/>
       </w:pPr>
       <w:r>
-        <w:t xml:space="preserve">To validate and check the data dictionary, we conducted a thorough review of all variable names and descriptions, ensuring that they were accurate and up-to-date. </w:t>
+        <w:t xml:space="preserve">To validate and check the data dictionary, we conducted a thorough review of all variable names and descriptions, ensuring that they were accurate and </w:t>
+      </w:r>
+      <w:proofErr w:type="gramStart"/>
+      <w:r>
+        <w:t>up-to-date</w:t>
+      </w:r>
+      <w:proofErr w:type="gramEnd"/>
+      <w:r>
+        <w:t xml:space="preserve">. </w:t>
       </w:r>
     </w:p>
     <w:p>
@@ -5442,6 +5741,7 @@
 <w15:commentsEx xmlns:wpc="http://schemas.microsoft.com/office/word/2010/wordprocessingCanvas" xmlns:cx="http://schemas.microsoft.com/office/drawing/2014/chartex" xmlns:cx1="http://schemas.microsoft.com/office/drawing/2015/9/8/chartex" xmlns:cx2="http://schemas.microsoft.com/office/drawing/2015/10/21/chartex" xmlns:cx3="http://schemas.microsoft.com/office/drawing/2016/5/9/chartex" xmlns:cx4="http://schemas.microsoft.com/office/drawing/2016/5/10/chartex" xmlns:cx5="http://schemas.microsoft.com/office/drawing/2016/5/11/chartex" xmlns:cx6="http://schemas.microsoft.com/office/drawing/2016/5/12/chartex" xmlns:cx7="http://schemas.microsoft.com/office/drawing/2016/5/13/chartex" xmlns:cx8="http://schemas.microsoft.com/office/drawing/2016/5/14/chartex" xmlns:mc="http://schemas.openxmlformats.org/markup-compatibility/2006" xmlns:aink="http://schemas.microsoft.com/office/drawing/2016/ink" xmlns:am3d="http://schemas.microsoft.com/office/drawing/2017/model3d" xmlns:o="urn:schemas-microsoft-com:office:office" xmlns:oel="http://schemas.microsoft.com/office/2019/extlst" xmlns:r="http://schemas.openxmlformats.org/officeDocument/2006/relationships" xmlns:m="http://schemas.openxmlformats.org/officeDocument/2006/math" xmlns:v="urn:schemas-microsoft-com:vml" xmlns:wp14="http://schemas.microsoft.com/office/word/2010/wordprocessingDrawing" xmlns:wp="http://schemas.openxmlformats.org/drawingml/2006/wordprocessingDrawing" xmlns:w10="urn:schemas-microsoft-com:office:word" xmlns:w="http://schemas.openxmlformats.org/wordprocessingml/2006/main" xmlns:w14="http://schemas.microsoft.com/office/word/2010/wordml" xmlns:w15="http://schemas.microsoft.com/office/word/2012/wordml" xmlns:w16cex="http://schemas.microsoft.com/office/word/2018/wordml/cex" xmlns:w16cid="http://schemas.microsoft.com/office/word/2016/wordml/cid" xmlns:w16="http://schemas.microsoft.com/office/word/2018/wordml" xmlns:w16sdtdh="http://schemas.microsoft.com/office/word/2020/wordml/sdtdatahash" xmlns:w16se="http://schemas.microsoft.com/office/word/2015/wordml/symex" xmlns:wpg="http://schemas.microsoft.com/office/word/2010/wordprocessingGroup" xmlns:wpi="http://schemas.microsoft.com/office/word/2010/wordprocessingInk" xmlns:wne="http://schemas.microsoft.com/office/word/2006/wordml" xmlns:wps="http://schemas.microsoft.com/office/word/2010/wordprocessingShape" mc:Ignorable="w14 w15 w16se w16cid w16 w16cex w16sdtdh wp14">
   <w15:commentEx w15:paraId="7AA59B04" w15:done="0"/>
   <w15:commentEx w15:paraId="79009358" w15:done="0"/>
+  <w15:commentEx w15:paraId="48B34D74" w15:done="1"/>
   <w15:commentEx w15:paraId="3F9A8D02" w15:done="0"/>
   <w15:commentEx w15:paraId="0C1D3860" w15:done="0"/>
   <w15:commentEx w15:paraId="21F85C21" w15:done="0"/>
@@ -5455,6 +5755,7 @@
 <w16cex:commentsExtensible xmlns:wpc="http://schemas.microsoft.com/office/word/2010/wordprocessingCanvas" xmlns:cx="http://schemas.microsoft.com/office/drawing/2014/chartex" xmlns:cx1="http://schemas.microsoft.com/office/drawing/2015/9/8/chartex" xmlns:cx2="http://schemas.microsoft.com/office/drawing/2015/10/21/chartex" xmlns:cx3="http://schemas.microsoft.com/office/drawing/2016/5/9/chartex" xmlns:cx4="http://schemas.microsoft.com/office/drawing/2016/5/10/chartex" xmlns:cx5="http://schemas.microsoft.com/office/drawing/2016/5/11/chartex" xmlns:cx6="http://schemas.microsoft.com/office/drawing/2016/5/12/chartex" xmlns:cx7="http://schemas.microsoft.com/office/drawing/2016/5/13/chartex" xmlns:cx8="http://schemas.microsoft.com/office/drawing/2016/5/14/chartex" xmlns:mc="http://schemas.openxmlformats.org/markup-compatibility/2006" xmlns:aink="http://schemas.microsoft.com/office/drawing/2016/ink" xmlns:am3d="http://schemas.microsoft.com/office/drawing/2017/model3d" xmlns:o="urn:schemas-microsoft-com:office:office" xmlns:oel="http://schemas.microsoft.com/office/2019/extlst" xmlns:r="http://schemas.openxmlformats.org/officeDocument/2006/relationships" xmlns:m="http://schemas.openxmlformats.org/officeDocument/2006/math" xmlns:v="urn:schemas-microsoft-com:vml" xmlns:wp14="http://schemas.microsoft.com/office/word/2010/wordprocessingDrawing" xmlns:wp="http://schemas.openxmlformats.org/drawingml/2006/wordprocessingDrawing" xmlns:w10="urn:schemas-microsoft-com:office:word" xmlns:w="http://schemas.openxmlformats.org/wordprocessingml/2006/main" xmlns:w14="http://schemas.microsoft.com/office/word/2010/wordml" xmlns:w15="http://schemas.microsoft.com/office/word/2012/wordml" xmlns:w16cex="http://schemas.microsoft.com/office/word/2018/wordml/cex" xmlns:w16cid="http://schemas.microsoft.com/office/word/2016/wordml/cid" xmlns:w16="http://schemas.microsoft.com/office/word/2018/wordml" xmlns:w16sdtdh="http://schemas.microsoft.com/office/word/2020/wordml/sdtdatahash" xmlns:w16se="http://schemas.microsoft.com/office/word/2015/wordml/symex" xmlns:wpg="http://schemas.microsoft.com/office/word/2010/wordprocessingGroup" xmlns:wpi="http://schemas.microsoft.com/office/word/2010/wordprocessingInk" xmlns:wne="http://schemas.microsoft.com/office/word/2006/wordml" xmlns:wps="http://schemas.microsoft.com/office/word/2010/wordprocessingShape" mc:Ignorable="w14 w15 w16se w16cid w16 w16cex w16sdtdh wp14">
   <w16cex:commentExtensible w16cex:durableId="2804D70C" w16cex:dateUtc="2023-05-09T06:28:00Z"/>
   <w16cex:commentExtensible w16cex:durableId="2804D6F0" w16cex:dateUtc="2023-05-09T06:28:00Z"/>
+  <w16cex:commentExtensible w16cex:durableId="28061507" w16cex:dateUtc="2023-05-10T05:05:00Z"/>
   <w16cex:commentExtensible w16cex:durableId="2804DBE7" w16cex:dateUtc="2023-05-09T06:49:00Z"/>
   <w16cex:commentExtensible w16cex:durableId="2804D48C" w16cex:dateUtc="2023-05-09T06:17:00Z"/>
   <w16cex:commentExtensible w16cex:durableId="2804DA2A" w16cex:dateUtc="2023-05-09T06:41:00Z"/>
@@ -5468,6 +5769,7 @@
 <w16cid:commentsIds xmlns:wpc="http://schemas.microsoft.com/office/word/2010/wordprocessingCanvas" xmlns:cx="http://schemas.microsoft.com/office/drawing/2014/chartex" xmlns:cx1="http://schemas.microsoft.com/office/drawing/2015/9/8/chartex" xmlns:cx2="http://schemas.microsoft.com/office/drawing/2015/10/21/chartex" xmlns:cx3="http://schemas.microsoft.com/office/drawing/2016/5/9/chartex" xmlns:cx4="http://schemas.microsoft.com/office/drawing/2016/5/10/chartex" xmlns:cx5="http://schemas.microsoft.com/office/drawing/2016/5/11/chartex" xmlns:cx6="http://schemas.microsoft.com/office/drawing/2016/5/12/chartex" xmlns:cx7="http://schemas.microsoft.com/office/drawing/2016/5/13/chartex" xmlns:cx8="http://schemas.microsoft.com/office/drawing/2016/5/14/chartex" xmlns:mc="http://schemas.openxmlformats.org/markup-compatibility/2006" xmlns:aink="http://schemas.microsoft.com/office/drawing/2016/ink" xmlns:am3d="http://schemas.microsoft.com/office/drawing/2017/model3d" xmlns:o="urn:schemas-microsoft-com:office:office" xmlns:oel="http://schemas.microsoft.com/office/2019/extlst" xmlns:r="http://schemas.openxmlformats.org/officeDocument/2006/relationships" xmlns:m="http://schemas.openxmlformats.org/officeDocument/2006/math" xmlns:v="urn:schemas-microsoft-com:vml" xmlns:wp14="http://schemas.microsoft.com/office/word/2010/wordprocessingDrawing" xmlns:wp="http://schemas.openxmlformats.org/drawingml/2006/wordprocessingDrawing" xmlns:w10="urn:schemas-microsoft-com:office:word" xmlns:w="http://schemas.openxmlformats.org/wordprocessingml/2006/main" xmlns:w14="http://schemas.microsoft.com/office/word/2010/wordml" xmlns:w15="http://schemas.microsoft.com/office/word/2012/wordml" xmlns:w16cex="http://schemas.microsoft.com/office/word/2018/wordml/cex" xmlns:w16cid="http://schemas.microsoft.com/office/word/2016/wordml/cid" xmlns:w16="http://schemas.microsoft.com/office/word/2018/wordml" xmlns:w16sdtdh="http://schemas.microsoft.com/office/word/2020/wordml/sdtdatahash" xmlns:w16se="http://schemas.microsoft.com/office/word/2015/wordml/symex" xmlns:wpg="http://schemas.microsoft.com/office/word/2010/wordprocessingGroup" xmlns:wpi="http://schemas.microsoft.com/office/word/2010/wordprocessingInk" xmlns:wne="http://schemas.microsoft.com/office/word/2006/wordml" xmlns:wps="http://schemas.microsoft.com/office/word/2010/wordprocessingShape" mc:Ignorable="w14 w15 w16se w16cid w16 w16cex w16sdtdh wp14">
   <w16cid:commentId w16cid:paraId="7AA59B04" w16cid:durableId="2804D70C"/>
   <w16cid:commentId w16cid:paraId="79009358" w16cid:durableId="2804D6F0"/>
+  <w16cid:commentId w16cid:paraId="48B34D74" w16cid:durableId="28061507"/>
   <w16cid:commentId w16cid:paraId="3F9A8D02" w16cid:durableId="2804DBE7"/>
   <w16cid:commentId w16cid:paraId="0C1D3860" w16cid:durableId="2804D48C"/>
   <w16cid:commentId w16cid:paraId="21F85C21" w16cid:durableId="2804DA2A"/>
@@ -8266,6 +8568,11 @@
       </w:rPr>
     </w:tblStylePr>
   </w:style>
+  <w:style w:type="character" w:customStyle="1" w:styleId="ui-provider">
+    <w:name w:val="ui-provider"/>
+    <w:basedOn w:val="DefaultParagraphFont"/>
+    <w:rsid w:val="001E4B51"/>
+  </w:style>
 </w:styles>
 </file>
 
@@ -8580,14 +8887,12 @@
 </file>
 
 <file path=customXml/item3.xml><?xml version="1.0" encoding="utf-8"?>
-<p:properties xmlns:p="http://schemas.microsoft.com/office/2006/metadata/properties" xmlns:xsi="http://www.w3.org/2001/XMLSchema-instance" xmlns:pc="http://schemas.microsoft.com/office/infopath/2007/PartnerControls">
-  <documentManagement>
-    <TaxCatchAll xmlns="2ae674b8-5421-4389-96fa-2511285e3550" xsi:nil="true"/>
-    <lcf76f155ced4ddcb4097134ff3c332f xmlns="98440da1-2b06-436c-8f19-2790052b564d">
-      <Terms xmlns="http://schemas.microsoft.com/office/infopath/2007/PartnerControls"/>
-    </lcf76f155ced4ddcb4097134ff3c332f>
-  </documentManagement>
-</p:properties>
+<?mso-contentType ?>
+<FormTemplates xmlns="http://schemas.microsoft.com/sharepoint/v3/contenttype/forms">
+  <Display>DocumentLibraryForm</Display>
+  <Edit>DocumentLibraryForm</Edit>
+  <New>DocumentLibraryForm</New>
+</FormTemplates>
 </file>
 
 <file path=customXml/item4.xml><?xml version="1.0" encoding="utf-8"?>
@@ -8808,12 +9113,14 @@
 </file>
 
 <file path=customXml/item5.xml><?xml version="1.0" encoding="utf-8"?>
-<?mso-contentType ?>
-<FormTemplates xmlns="http://schemas.microsoft.com/sharepoint/v3/contenttype/forms">
-  <Display>DocumentLibraryForm</Display>
-  <Edit>DocumentLibraryForm</Edit>
-  <New>DocumentLibraryForm</New>
-</FormTemplates>
+<p:properties xmlns:p="http://schemas.microsoft.com/office/2006/metadata/properties" xmlns:xsi="http://www.w3.org/2001/XMLSchema-instance" xmlns:pc="http://schemas.microsoft.com/office/infopath/2007/PartnerControls">
+  <documentManagement>
+    <TaxCatchAll xmlns="2ae674b8-5421-4389-96fa-2511285e3550" xsi:nil="true"/>
+    <lcf76f155ced4ddcb4097134ff3c332f xmlns="98440da1-2b06-436c-8f19-2790052b564d">
+      <Terms xmlns="http://schemas.microsoft.com/office/infopath/2007/PartnerControls"/>
+    </lcf76f155ced4ddcb4097134ff3c332f>
+  </documentManagement>
+</p:properties>
 </file>
 
 <file path=customXml/itemProps1.xml><?xml version="1.0" encoding="utf-8"?>
@@ -8833,12 +9140,9 @@
 </file>
 
 <file path=customXml/itemProps3.xml><?xml version="1.0" encoding="utf-8"?>
-<ds:datastoreItem xmlns:ds="http://schemas.openxmlformats.org/officeDocument/2006/customXml" ds:itemID="{472E2887-46B0-4F62-81E8-70CCD4276960}">
+<ds:datastoreItem xmlns:ds="http://schemas.openxmlformats.org/officeDocument/2006/customXml" ds:itemID="{466461FA-CB68-45E3-B85B-CDB20509ED5C}">
   <ds:schemaRefs>
-    <ds:schemaRef ds:uri="http://schemas.microsoft.com/office/2006/metadata/properties"/>
-    <ds:schemaRef ds:uri="http://schemas.microsoft.com/office/infopath/2007/PartnerControls"/>
-    <ds:schemaRef ds:uri="2ae674b8-5421-4389-96fa-2511285e3550"/>
-    <ds:schemaRef ds:uri="98440da1-2b06-436c-8f19-2790052b564d"/>
+    <ds:schemaRef ds:uri="http://schemas.microsoft.com/sharepoint/v3/contenttype/forms"/>
   </ds:schemaRefs>
 </ds:datastoreItem>
 </file>
@@ -8863,9 +9167,12 @@
 </file>
 
 <file path=customXml/itemProps5.xml><?xml version="1.0" encoding="utf-8"?>
-<ds:datastoreItem xmlns:ds="http://schemas.openxmlformats.org/officeDocument/2006/customXml" ds:itemID="{466461FA-CB68-45E3-B85B-CDB20509ED5C}">
+<ds:datastoreItem xmlns:ds="http://schemas.openxmlformats.org/officeDocument/2006/customXml" ds:itemID="{472E2887-46B0-4F62-81E8-70CCD4276960}">
   <ds:schemaRefs>
-    <ds:schemaRef ds:uri="http://schemas.microsoft.com/sharepoint/v3/contenttype/forms"/>
+    <ds:schemaRef ds:uri="http://schemas.microsoft.com/office/2006/metadata/properties"/>
+    <ds:schemaRef ds:uri="http://schemas.microsoft.com/office/infopath/2007/PartnerControls"/>
+    <ds:schemaRef ds:uri="2ae674b8-5421-4389-96fa-2511285e3550"/>
+    <ds:schemaRef ds:uri="98440da1-2b06-436c-8f19-2790052b564d"/>
   </ds:schemaRefs>
 </ds:datastoreItem>
 </file>
</xml_diff>